<commit_message>
Almost done. Left with textual descriptions of diagrams in the design doc
</commit_message>
<xml_diff>
--- a/MS Word Documents/Design Doc.docx
+++ b/MS Word Documents/Design Doc.docx
@@ -1574,6 +1574,13 @@
     </w:p>
     <w:sdt>
       <w:sdtPr>
+        <w:rPr>
+          <w:rFonts w:eastAsiaTheme="minorHAnsi" w:cstheme="minorBidi"/>
+          <w:color w:val="auto"/>
+          <w:sz w:val="24"/>
+          <w:szCs w:val="22"/>
+          <w14:ligatures w14:val="standardContextual"/>
+        </w:rPr>
         <w:id w:val="1757857584"/>
         <w:docPartObj>
           <w:docPartGallery w:val="Table of Contents"/>
@@ -1582,14 +1589,9 @@
       </w:sdtPr>
       <w:sdtEndPr>
         <w:rPr>
-          <w:rFonts w:eastAsiaTheme="minorHAnsi" w:cstheme="minorBidi"/>
           <w:b/>
           <w:bCs/>
           <w:noProof/>
-          <w:color w:val="auto"/>
-          <w:sz w:val="24"/>
-          <w:szCs w:val="22"/>
-          <w14:ligatures w14:val="standardContextual"/>
         </w:rPr>
       </w:sdtEndPr>
       <w:sdtContent>
@@ -2092,7 +2094,7 @@
                 <w:noProof/>
                 <w:webHidden/>
               </w:rPr>
-              <w:t>3</w:t>
+              <w:t>7</w:t>
             </w:r>
             <w:r>
               <w:rPr>
@@ -2185,7 +2187,7 @@
                 <w:noProof/>
                 <w:webHidden/>
               </w:rPr>
-              <w:t>3</w:t>
+              <w:t>8</w:t>
             </w:r>
             <w:r>
               <w:rPr>
@@ -2278,7 +2280,7 @@
                 <w:noProof/>
                 <w:webHidden/>
               </w:rPr>
-              <w:t>3</w:t>
+              <w:t>12</w:t>
             </w:r>
             <w:r>
               <w:rPr>
@@ -2368,7 +2370,7 @@
                 <w:noProof/>
                 <w:webHidden/>
               </w:rPr>
-              <w:t>3</w:t>
+              <w:t>12</w:t>
             </w:r>
             <w:r>
               <w:rPr>
@@ -2458,7 +2460,7 @@
                 <w:noProof/>
                 <w:webHidden/>
               </w:rPr>
-              <w:t>3</w:t>
+              <w:t>12</w:t>
             </w:r>
             <w:r>
               <w:rPr>
@@ -2548,7 +2550,7 @@
                 <w:noProof/>
                 <w:webHidden/>
               </w:rPr>
-              <w:t>3</w:t>
+              <w:t>13</w:t>
             </w:r>
             <w:r>
               <w:rPr>
@@ -2619,7 +2621,7 @@
                 <w:noProof/>
                 <w:webHidden/>
               </w:rPr>
-              <w:t>4</w:t>
+              <w:t>14</w:t>
             </w:r>
             <w:r>
               <w:rPr>
@@ -2644,11 +2646,864 @@
     </w:sdt>
     <w:p>
       <w:pPr>
+        <w:pStyle w:val="Heading1"/>
+      </w:pPr>
+    </w:p>
+    <w:p>
+      <w:pPr>
+        <w:pStyle w:val="Heading1"/>
+      </w:pPr>
+      <w:r>
+        <w:t>Table of Figures</w:t>
+      </w:r>
+    </w:p>
+    <w:p>
+      <w:pPr>
+        <w:pStyle w:val="TableofFigures"/>
+        <w:tabs>
+          <w:tab w:val="right" w:leader="dot" w:pos="9350"/>
+        </w:tabs>
+        <w:rPr>
+          <w:noProof/>
+        </w:rPr>
+      </w:pPr>
+      <w:r>
+        <w:rPr>
+          <w:rFonts w:cs="Arial"/>
+        </w:rPr>
+        <w:fldChar w:fldCharType="begin"/>
+      </w:r>
+      <w:r>
+        <w:rPr>
+          <w:rFonts w:cs="Arial"/>
+        </w:rPr>
+        <w:instrText xml:space="preserve"> TOC \h \z \c "Figure" </w:instrText>
+      </w:r>
+      <w:r>
+        <w:rPr>
+          <w:rFonts w:cs="Arial"/>
+        </w:rPr>
+        <w:fldChar w:fldCharType="separate"/>
+      </w:r>
+      <w:hyperlink w:anchor="_Toc190599734" w:history="1">
+        <w:r>
+          <w:rPr>
+            <w:rStyle w:val="Hyperlink"/>
+            <w:noProof/>
+          </w:rPr>
+          <w:t>Figure 1: Admin's Sequence Diagram</w:t>
+        </w:r>
+        <w:r>
+          <w:rPr>
+            <w:noProof/>
+            <w:webHidden/>
+          </w:rPr>
+          <w:tab/>
+        </w:r>
+        <w:r>
+          <w:rPr>
+            <w:noProof/>
+            <w:webHidden/>
+          </w:rPr>
+          <w:fldChar w:fldCharType="begin"/>
+        </w:r>
+        <w:r>
+          <w:rPr>
+            <w:noProof/>
+            <w:webHidden/>
+          </w:rPr>
+          <w:instrText xml:space="preserve"> PAGEREF _Toc190599734 \h </w:instrText>
+        </w:r>
+        <w:r>
+          <w:rPr>
+            <w:noProof/>
+            <w:webHidden/>
+          </w:rPr>
+        </w:r>
+        <w:r>
+          <w:rPr>
+            <w:noProof/>
+            <w:webHidden/>
+          </w:rPr>
+          <w:fldChar w:fldCharType="separate"/>
+        </w:r>
+        <w:r>
+          <w:rPr>
+            <w:noProof/>
+            <w:webHidden/>
+          </w:rPr>
+          <w:t>3</w:t>
+        </w:r>
+        <w:r>
+          <w:rPr>
+            <w:noProof/>
+            <w:webHidden/>
+          </w:rPr>
+          <w:fldChar w:fldCharType="end"/>
+        </w:r>
+      </w:hyperlink>
+    </w:p>
+    <w:p>
+      <w:pPr>
+        <w:pStyle w:val="TableofFigures"/>
+        <w:tabs>
+          <w:tab w:val="right" w:leader="dot" w:pos="9350"/>
+        </w:tabs>
+        <w:rPr>
+          <w:noProof/>
+        </w:rPr>
+      </w:pPr>
+      <w:hyperlink w:anchor="_Toc190599735" w:history="1">
+        <w:r>
+          <w:rPr>
+            <w:rStyle w:val="Hyperlink"/>
+            <w:noProof/>
+          </w:rPr>
+          <w:t>Figure 2: Material Management Sequence Diagram</w:t>
+        </w:r>
+        <w:r>
+          <w:rPr>
+            <w:noProof/>
+            <w:webHidden/>
+          </w:rPr>
+          <w:tab/>
+        </w:r>
+        <w:r>
+          <w:rPr>
+            <w:noProof/>
+            <w:webHidden/>
+          </w:rPr>
+          <w:fldChar w:fldCharType="begin"/>
+        </w:r>
+        <w:r>
+          <w:rPr>
+            <w:noProof/>
+            <w:webHidden/>
+          </w:rPr>
+          <w:instrText xml:space="preserve"> PAGEREF _Toc190599735 \h </w:instrText>
+        </w:r>
+        <w:r>
+          <w:rPr>
+            <w:noProof/>
+            <w:webHidden/>
+          </w:rPr>
+        </w:r>
+        <w:r>
+          <w:rPr>
+            <w:noProof/>
+            <w:webHidden/>
+          </w:rPr>
+          <w:fldChar w:fldCharType="separate"/>
+        </w:r>
+        <w:r>
+          <w:rPr>
+            <w:noProof/>
+            <w:webHidden/>
+          </w:rPr>
+          <w:t>4</w:t>
+        </w:r>
+        <w:r>
+          <w:rPr>
+            <w:noProof/>
+            <w:webHidden/>
+          </w:rPr>
+          <w:fldChar w:fldCharType="end"/>
+        </w:r>
+      </w:hyperlink>
+    </w:p>
+    <w:p>
+      <w:pPr>
+        <w:pStyle w:val="TableofFigures"/>
+        <w:tabs>
+          <w:tab w:val="right" w:leader="dot" w:pos="9350"/>
+        </w:tabs>
+        <w:rPr>
+          <w:noProof/>
+        </w:rPr>
+      </w:pPr>
+      <w:hyperlink w:anchor="_Toc190599736" w:history="1">
+        <w:r>
+          <w:rPr>
+            <w:rStyle w:val="Hyperlink"/>
+            <w:noProof/>
+          </w:rPr>
+          <w:t>Figure 3: Cash Register Management Sequence Diagram</w:t>
+        </w:r>
+        <w:r>
+          <w:rPr>
+            <w:noProof/>
+            <w:webHidden/>
+          </w:rPr>
+          <w:tab/>
+        </w:r>
+        <w:r>
+          <w:rPr>
+            <w:noProof/>
+            <w:webHidden/>
+          </w:rPr>
+          <w:fldChar w:fldCharType="begin"/>
+        </w:r>
+        <w:r>
+          <w:rPr>
+            <w:noProof/>
+            <w:webHidden/>
+          </w:rPr>
+          <w:instrText xml:space="preserve"> PAGEREF _Toc190599736 \h </w:instrText>
+        </w:r>
+        <w:r>
+          <w:rPr>
+            <w:noProof/>
+            <w:webHidden/>
+          </w:rPr>
+        </w:r>
+        <w:r>
+          <w:rPr>
+            <w:noProof/>
+            <w:webHidden/>
+          </w:rPr>
+          <w:fldChar w:fldCharType="separate"/>
+        </w:r>
+        <w:r>
+          <w:rPr>
+            <w:noProof/>
+            <w:webHidden/>
+          </w:rPr>
+          <w:t>5</w:t>
+        </w:r>
+        <w:r>
+          <w:rPr>
+            <w:noProof/>
+            <w:webHidden/>
+          </w:rPr>
+          <w:fldChar w:fldCharType="end"/>
+        </w:r>
+      </w:hyperlink>
+    </w:p>
+    <w:p>
+      <w:pPr>
+        <w:pStyle w:val="TableofFigures"/>
+        <w:tabs>
+          <w:tab w:val="right" w:leader="dot" w:pos="9350"/>
+        </w:tabs>
+        <w:rPr>
+          <w:noProof/>
+        </w:rPr>
+      </w:pPr>
+      <w:hyperlink w:anchor="_Toc190599737" w:history="1">
+        <w:r>
+          <w:rPr>
+            <w:rStyle w:val="Hyperlink"/>
+            <w:noProof/>
+          </w:rPr>
+          <w:t>Figure 4: Progress Monitoring Sequence Diagram</w:t>
+        </w:r>
+        <w:r>
+          <w:rPr>
+            <w:noProof/>
+            <w:webHidden/>
+          </w:rPr>
+          <w:tab/>
+        </w:r>
+        <w:r>
+          <w:rPr>
+            <w:noProof/>
+            <w:webHidden/>
+          </w:rPr>
+          <w:fldChar w:fldCharType="begin"/>
+        </w:r>
+        <w:r>
+          <w:rPr>
+            <w:noProof/>
+            <w:webHidden/>
+          </w:rPr>
+          <w:instrText xml:space="preserve"> PAGEREF _Toc190599737 \h </w:instrText>
+        </w:r>
+        <w:r>
+          <w:rPr>
+            <w:noProof/>
+            <w:webHidden/>
+          </w:rPr>
+        </w:r>
+        <w:r>
+          <w:rPr>
+            <w:noProof/>
+            <w:webHidden/>
+          </w:rPr>
+          <w:fldChar w:fldCharType="separate"/>
+        </w:r>
+        <w:r>
+          <w:rPr>
+            <w:noProof/>
+            <w:webHidden/>
+          </w:rPr>
+          <w:t>6</w:t>
+        </w:r>
+        <w:r>
+          <w:rPr>
+            <w:noProof/>
+            <w:webHidden/>
+          </w:rPr>
+          <w:fldChar w:fldCharType="end"/>
+        </w:r>
+      </w:hyperlink>
+    </w:p>
+    <w:p>
+      <w:pPr>
+        <w:pStyle w:val="TableofFigures"/>
+        <w:tabs>
+          <w:tab w:val="right" w:leader="dot" w:pos="9350"/>
+        </w:tabs>
+        <w:rPr>
+          <w:noProof/>
+        </w:rPr>
+      </w:pPr>
+      <w:hyperlink w:anchor="_Toc190599738" w:history="1">
+        <w:r>
+          <w:rPr>
+            <w:rStyle w:val="Hyperlink"/>
+            <w:noProof/>
+          </w:rPr>
+          <w:t>Figure 5: Class Diagram</w:t>
+        </w:r>
+        <w:r>
+          <w:rPr>
+            <w:noProof/>
+            <w:webHidden/>
+          </w:rPr>
+          <w:tab/>
+        </w:r>
+        <w:r>
+          <w:rPr>
+            <w:noProof/>
+            <w:webHidden/>
+          </w:rPr>
+          <w:fldChar w:fldCharType="begin"/>
+        </w:r>
+        <w:r>
+          <w:rPr>
+            <w:noProof/>
+            <w:webHidden/>
+          </w:rPr>
+          <w:instrText xml:space="preserve"> PAGEREF _Toc190599738 \h </w:instrText>
+        </w:r>
+        <w:r>
+          <w:rPr>
+            <w:noProof/>
+            <w:webHidden/>
+          </w:rPr>
+        </w:r>
+        <w:r>
+          <w:rPr>
+            <w:noProof/>
+            <w:webHidden/>
+          </w:rPr>
+          <w:fldChar w:fldCharType="separate"/>
+        </w:r>
+        <w:r>
+          <w:rPr>
+            <w:noProof/>
+            <w:webHidden/>
+          </w:rPr>
+          <w:t>7</w:t>
+        </w:r>
+        <w:r>
+          <w:rPr>
+            <w:noProof/>
+            <w:webHidden/>
+          </w:rPr>
+          <w:fldChar w:fldCharType="end"/>
+        </w:r>
+      </w:hyperlink>
+    </w:p>
+    <w:p>
+      <w:pPr>
+        <w:pStyle w:val="TableofFigures"/>
+        <w:tabs>
+          <w:tab w:val="right" w:leader="dot" w:pos="9350"/>
+        </w:tabs>
+        <w:rPr>
+          <w:noProof/>
+        </w:rPr>
+      </w:pPr>
+      <w:hyperlink w:anchor="_Toc190599739" w:history="1">
+        <w:r>
+          <w:rPr>
+            <w:rStyle w:val="Hyperlink"/>
+            <w:noProof/>
+          </w:rPr>
+          <w:t>Figure 6: Admin's Activity Diagram</w:t>
+        </w:r>
+        <w:r>
+          <w:rPr>
+            <w:noProof/>
+            <w:webHidden/>
+          </w:rPr>
+          <w:tab/>
+        </w:r>
+        <w:r>
+          <w:rPr>
+            <w:noProof/>
+            <w:webHidden/>
+          </w:rPr>
+          <w:fldChar w:fldCharType="begin"/>
+        </w:r>
+        <w:r>
+          <w:rPr>
+            <w:noProof/>
+            <w:webHidden/>
+          </w:rPr>
+          <w:instrText xml:space="preserve"> PAGEREF _Toc190599739 \h </w:instrText>
+        </w:r>
+        <w:r>
+          <w:rPr>
+            <w:noProof/>
+            <w:webHidden/>
+          </w:rPr>
+        </w:r>
+        <w:r>
+          <w:rPr>
+            <w:noProof/>
+            <w:webHidden/>
+          </w:rPr>
+          <w:fldChar w:fldCharType="separate"/>
+        </w:r>
+        <w:r>
+          <w:rPr>
+            <w:noProof/>
+            <w:webHidden/>
+          </w:rPr>
+          <w:t>8</w:t>
+        </w:r>
+        <w:r>
+          <w:rPr>
+            <w:noProof/>
+            <w:webHidden/>
+          </w:rPr>
+          <w:fldChar w:fldCharType="end"/>
+        </w:r>
+      </w:hyperlink>
+    </w:p>
+    <w:p>
+      <w:pPr>
+        <w:pStyle w:val="TableofFigures"/>
+        <w:tabs>
+          <w:tab w:val="right" w:leader="dot" w:pos="9350"/>
+        </w:tabs>
+        <w:rPr>
+          <w:noProof/>
+        </w:rPr>
+      </w:pPr>
+      <w:hyperlink w:anchor="_Toc190599740" w:history="1">
+        <w:r>
+          <w:rPr>
+            <w:rStyle w:val="Hyperlink"/>
+            <w:noProof/>
+          </w:rPr>
+          <w:t>Figure 7: Material Management Activity Diagram</w:t>
+        </w:r>
+        <w:r>
+          <w:rPr>
+            <w:noProof/>
+            <w:webHidden/>
+          </w:rPr>
+          <w:tab/>
+        </w:r>
+        <w:r>
+          <w:rPr>
+            <w:noProof/>
+            <w:webHidden/>
+          </w:rPr>
+          <w:fldChar w:fldCharType="begin"/>
+        </w:r>
+        <w:r>
+          <w:rPr>
+            <w:noProof/>
+            <w:webHidden/>
+          </w:rPr>
+          <w:instrText xml:space="preserve"> PAGEREF _Toc190599740 \h </w:instrText>
+        </w:r>
+        <w:r>
+          <w:rPr>
+            <w:noProof/>
+            <w:webHidden/>
+          </w:rPr>
+        </w:r>
+        <w:r>
+          <w:rPr>
+            <w:noProof/>
+            <w:webHidden/>
+          </w:rPr>
+          <w:fldChar w:fldCharType="separate"/>
+        </w:r>
+        <w:r>
+          <w:rPr>
+            <w:noProof/>
+            <w:webHidden/>
+          </w:rPr>
+          <w:t>9</w:t>
+        </w:r>
+        <w:r>
+          <w:rPr>
+            <w:noProof/>
+            <w:webHidden/>
+          </w:rPr>
+          <w:fldChar w:fldCharType="end"/>
+        </w:r>
+      </w:hyperlink>
+    </w:p>
+    <w:p>
+      <w:pPr>
+        <w:pStyle w:val="TableofFigures"/>
+        <w:tabs>
+          <w:tab w:val="right" w:leader="dot" w:pos="9350"/>
+        </w:tabs>
+        <w:rPr>
+          <w:noProof/>
+        </w:rPr>
+      </w:pPr>
+      <w:hyperlink w:anchor="_Toc190599741" w:history="1">
+        <w:r>
+          <w:rPr>
+            <w:rStyle w:val="Hyperlink"/>
+            <w:noProof/>
+          </w:rPr>
+          <w:t>Figure 8: Cash Register Activity Diagram</w:t>
+        </w:r>
+        <w:r>
+          <w:rPr>
+            <w:noProof/>
+            <w:webHidden/>
+          </w:rPr>
+          <w:tab/>
+        </w:r>
+        <w:r>
+          <w:rPr>
+            <w:noProof/>
+            <w:webHidden/>
+          </w:rPr>
+          <w:fldChar w:fldCharType="begin"/>
+        </w:r>
+        <w:r>
+          <w:rPr>
+            <w:noProof/>
+            <w:webHidden/>
+          </w:rPr>
+          <w:instrText xml:space="preserve"> PAGEREF _Toc190599741 \h </w:instrText>
+        </w:r>
+        <w:r>
+          <w:rPr>
+            <w:noProof/>
+            <w:webHidden/>
+          </w:rPr>
+        </w:r>
+        <w:r>
+          <w:rPr>
+            <w:noProof/>
+            <w:webHidden/>
+          </w:rPr>
+          <w:fldChar w:fldCharType="separate"/>
+        </w:r>
+        <w:r>
+          <w:rPr>
+            <w:noProof/>
+            <w:webHidden/>
+          </w:rPr>
+          <w:t>10</w:t>
+        </w:r>
+        <w:r>
+          <w:rPr>
+            <w:noProof/>
+            <w:webHidden/>
+          </w:rPr>
+          <w:fldChar w:fldCharType="end"/>
+        </w:r>
+      </w:hyperlink>
+    </w:p>
+    <w:p>
+      <w:pPr>
+        <w:pStyle w:val="TableofFigures"/>
+        <w:tabs>
+          <w:tab w:val="right" w:leader="dot" w:pos="9350"/>
+        </w:tabs>
+        <w:rPr>
+          <w:noProof/>
+        </w:rPr>
+      </w:pPr>
+      <w:hyperlink w:anchor="_Toc190599742" w:history="1">
+        <w:r>
+          <w:rPr>
+            <w:rStyle w:val="Hyperlink"/>
+            <w:noProof/>
+          </w:rPr>
+          <w:t>Figure 9: Progress Monitoring Activity Diagram</w:t>
+        </w:r>
+        <w:r>
+          <w:rPr>
+            <w:noProof/>
+            <w:webHidden/>
+          </w:rPr>
+          <w:tab/>
+        </w:r>
+        <w:r>
+          <w:rPr>
+            <w:noProof/>
+            <w:webHidden/>
+          </w:rPr>
+          <w:fldChar w:fldCharType="begin"/>
+        </w:r>
+        <w:r>
+          <w:rPr>
+            <w:noProof/>
+            <w:webHidden/>
+          </w:rPr>
+          <w:instrText xml:space="preserve"> PAGEREF _Toc190599742 \h </w:instrText>
+        </w:r>
+        <w:r>
+          <w:rPr>
+            <w:noProof/>
+            <w:webHidden/>
+          </w:rPr>
+        </w:r>
+        <w:r>
+          <w:rPr>
+            <w:noProof/>
+            <w:webHidden/>
+          </w:rPr>
+          <w:fldChar w:fldCharType="separate"/>
+        </w:r>
+        <w:r>
+          <w:rPr>
+            <w:noProof/>
+            <w:webHidden/>
+          </w:rPr>
+          <w:t>11</w:t>
+        </w:r>
+        <w:r>
+          <w:rPr>
+            <w:noProof/>
+            <w:webHidden/>
+          </w:rPr>
+          <w:fldChar w:fldCharType="end"/>
+        </w:r>
+      </w:hyperlink>
+    </w:p>
+    <w:p>
+      <w:pPr>
+        <w:pStyle w:val="TableofFigures"/>
+        <w:tabs>
+          <w:tab w:val="right" w:leader="dot" w:pos="9350"/>
+        </w:tabs>
+        <w:rPr>
+          <w:noProof/>
+        </w:rPr>
+      </w:pPr>
+      <w:hyperlink w:anchor="_Toc190599743" w:history="1">
+        <w:r>
+          <w:rPr>
+            <w:rStyle w:val="Hyperlink"/>
+            <w:noProof/>
+          </w:rPr>
+          <w:t>Figure 10: Whole System State Diagram</w:t>
+        </w:r>
+        <w:r>
+          <w:rPr>
+            <w:noProof/>
+            <w:webHidden/>
+          </w:rPr>
+          <w:tab/>
+        </w:r>
+        <w:r>
+          <w:rPr>
+            <w:noProof/>
+            <w:webHidden/>
+          </w:rPr>
+          <w:fldChar w:fldCharType="begin"/>
+        </w:r>
+        <w:r>
+          <w:rPr>
+            <w:noProof/>
+            <w:webHidden/>
+          </w:rPr>
+          <w:instrText xml:space="preserve"> PAGEREF _Toc190599743 \h </w:instrText>
+        </w:r>
+        <w:r>
+          <w:rPr>
+            <w:noProof/>
+            <w:webHidden/>
+          </w:rPr>
+        </w:r>
+        <w:r>
+          <w:rPr>
+            <w:noProof/>
+            <w:webHidden/>
+          </w:rPr>
+          <w:fldChar w:fldCharType="separate"/>
+        </w:r>
+        <w:r>
+          <w:rPr>
+            <w:noProof/>
+            <w:webHidden/>
+          </w:rPr>
+          <w:t>12</w:t>
+        </w:r>
+        <w:r>
+          <w:rPr>
+            <w:noProof/>
+            <w:webHidden/>
+          </w:rPr>
+          <w:fldChar w:fldCharType="end"/>
+        </w:r>
+      </w:hyperlink>
+    </w:p>
+    <w:p>
+      <w:pPr>
+        <w:pStyle w:val="TableofFigures"/>
+        <w:tabs>
+          <w:tab w:val="right" w:leader="dot" w:pos="9350"/>
+        </w:tabs>
+        <w:rPr>
+          <w:noProof/>
+        </w:rPr>
+      </w:pPr>
+      <w:hyperlink w:anchor="_Toc190599744" w:history="1">
+        <w:r>
+          <w:rPr>
+            <w:rStyle w:val="Hyperlink"/>
+            <w:noProof/>
+          </w:rPr>
+          <w:t>Figure 11: Construction Project State Diagram</w:t>
+        </w:r>
+        <w:r>
+          <w:rPr>
+            <w:noProof/>
+            <w:webHidden/>
+          </w:rPr>
+          <w:tab/>
+        </w:r>
+        <w:r>
+          <w:rPr>
+            <w:noProof/>
+            <w:webHidden/>
+          </w:rPr>
+          <w:fldChar w:fldCharType="begin"/>
+        </w:r>
+        <w:r>
+          <w:rPr>
+            <w:noProof/>
+            <w:webHidden/>
+          </w:rPr>
+          <w:instrText xml:space="preserve"> PAGEREF _Toc190599744 \h </w:instrText>
+        </w:r>
+        <w:r>
+          <w:rPr>
+            <w:noProof/>
+            <w:webHidden/>
+          </w:rPr>
+        </w:r>
+        <w:r>
+          <w:rPr>
+            <w:noProof/>
+            <w:webHidden/>
+          </w:rPr>
+          <w:fldChar w:fldCharType="separate"/>
+        </w:r>
+        <w:r>
+          <w:rPr>
+            <w:noProof/>
+            <w:webHidden/>
+          </w:rPr>
+          <w:t>13</w:t>
+        </w:r>
+        <w:r>
+          <w:rPr>
+            <w:noProof/>
+            <w:webHidden/>
+          </w:rPr>
+          <w:fldChar w:fldCharType="end"/>
+        </w:r>
+      </w:hyperlink>
+    </w:p>
+    <w:p>
+      <w:pPr>
+        <w:pStyle w:val="TableofFigures"/>
+        <w:tabs>
+          <w:tab w:val="right" w:leader="dot" w:pos="9350"/>
+        </w:tabs>
+        <w:rPr>
+          <w:noProof/>
+        </w:rPr>
+      </w:pPr>
+      <w:hyperlink w:anchor="_Toc190599745" w:history="1">
+        <w:r>
+          <w:rPr>
+            <w:rStyle w:val="Hyperlink"/>
+            <w:noProof/>
+          </w:rPr>
+          <w:t>Figure 12: Material Request State Diagram</w:t>
+        </w:r>
+        <w:r>
+          <w:rPr>
+            <w:noProof/>
+            <w:webHidden/>
+          </w:rPr>
+          <w:tab/>
+        </w:r>
+        <w:r>
+          <w:rPr>
+            <w:noProof/>
+            <w:webHidden/>
+          </w:rPr>
+          <w:fldChar w:fldCharType="begin"/>
+        </w:r>
+        <w:r>
+          <w:rPr>
+            <w:noProof/>
+            <w:webHidden/>
+          </w:rPr>
+          <w:instrText xml:space="preserve"> PAGEREF _Toc190599745 \h </w:instrText>
+        </w:r>
+        <w:r>
+          <w:rPr>
+            <w:noProof/>
+            <w:webHidden/>
+          </w:rPr>
+        </w:r>
+        <w:r>
+          <w:rPr>
+            <w:noProof/>
+            <w:webHidden/>
+          </w:rPr>
+          <w:fldChar w:fldCharType="separate"/>
+        </w:r>
+        <w:r>
+          <w:rPr>
+            <w:noProof/>
+            <w:webHidden/>
+          </w:rPr>
+          <w:t>13</w:t>
+        </w:r>
+        <w:r>
+          <w:rPr>
+            <w:noProof/>
+            <w:webHidden/>
+          </w:rPr>
+          <w:fldChar w:fldCharType="end"/>
+        </w:r>
+      </w:hyperlink>
+    </w:p>
+    <w:p>
+      <w:pPr>
         <w:pStyle w:val="Heading4"/>
         <w:rPr>
           <w:rFonts w:ascii="Arial" w:hAnsi="Arial" w:cs="Arial"/>
         </w:rPr>
       </w:pPr>
+      <w:r>
+        <w:rPr>
+          <w:rFonts w:ascii="Arial" w:hAnsi="Arial" w:cs="Arial"/>
+        </w:rPr>
+        <w:fldChar w:fldCharType="end"/>
+      </w:r>
     </w:p>
     <w:p>
       <w:pPr>
@@ -2962,7 +3817,6 @@
                 <w:lang w:val="fr-CM"/>
               </w:rPr>
             </w:pPr>
-            <w:proofErr w:type="spellStart"/>
             <w:r>
               <w:rPr>
                 <w:rFonts w:cs="Arial"/>
@@ -2971,7 +3825,6 @@
               </w:rPr>
               <w:t>View</w:t>
             </w:r>
-            <w:proofErr w:type="spellEnd"/>
           </w:p>
         </w:tc>
         <w:tc>
@@ -3021,7 +3874,6 @@
                 <w:lang w:val="fr-CM"/>
               </w:rPr>
             </w:pPr>
-            <w:proofErr w:type="spellStart"/>
             <w:r>
               <w:rPr>
                 <w:rFonts w:cs="Arial"/>
@@ -3030,7 +3882,6 @@
               </w:rPr>
               <w:t>Purpose</w:t>
             </w:r>
-            <w:proofErr w:type="spellEnd"/>
           </w:p>
         </w:tc>
       </w:tr>
@@ -3056,34 +3907,14 @@
                 <w:lang w:val="fr-CM"/>
               </w:rPr>
             </w:pPr>
-            <w:proofErr w:type="spellStart"/>
             <w:r>
               <w:rPr>
                 <w:rFonts w:cs="Arial"/>
                 <w:szCs w:val="24"/>
                 <w:lang w:val="fr-CM"/>
               </w:rPr>
-              <w:t>Logical</w:t>
-            </w:r>
-            <w:proofErr w:type="spellEnd"/>
-            <w:r>
-              <w:rPr>
-                <w:rFonts w:cs="Arial"/>
-                <w:szCs w:val="24"/>
-                <w:lang w:val="fr-CM"/>
-              </w:rPr>
-              <w:t xml:space="preserve"> </w:t>
-            </w:r>
-            <w:proofErr w:type="spellStart"/>
-            <w:r>
-              <w:rPr>
-                <w:rFonts w:cs="Arial"/>
-                <w:szCs w:val="24"/>
-                <w:lang w:val="fr-CM"/>
-              </w:rPr>
-              <w:t>View</w:t>
-            </w:r>
-            <w:proofErr w:type="spellEnd"/>
+              <w:t>Logical View</w:t>
+            </w:r>
           </w:p>
         </w:tc>
         <w:tc>
@@ -3163,18 +3994,8 @@
                 <w:szCs w:val="24"/>
                 <w:lang w:val="fr-CM"/>
               </w:rPr>
-              <w:t xml:space="preserve">Process </w:t>
-            </w:r>
-            <w:proofErr w:type="spellStart"/>
-            <w:r>
-              <w:rPr>
-                <w:rFonts w:cs="Arial"/>
-                <w:szCs w:val="24"/>
-                <w:lang w:val="fr-CM"/>
-              </w:rPr>
-              <w:t>View</w:t>
-            </w:r>
-            <w:proofErr w:type="spellEnd"/>
+              <w:t>Process View</w:t>
+            </w:r>
           </w:p>
         </w:tc>
         <w:tc>
@@ -3261,34 +4082,14 @@
                 <w:lang w:val="fr-CM"/>
               </w:rPr>
             </w:pPr>
-            <w:proofErr w:type="spellStart"/>
             <w:r>
               <w:rPr>
                 <w:rFonts w:cs="Arial"/>
                 <w:szCs w:val="24"/>
                 <w:lang w:val="fr-CM"/>
               </w:rPr>
-              <w:t>Development</w:t>
-            </w:r>
-            <w:proofErr w:type="spellEnd"/>
-            <w:r>
-              <w:rPr>
-                <w:rFonts w:cs="Arial"/>
-                <w:szCs w:val="24"/>
-                <w:lang w:val="fr-CM"/>
-              </w:rPr>
-              <w:t xml:space="preserve"> </w:t>
-            </w:r>
-            <w:proofErr w:type="spellStart"/>
-            <w:r>
-              <w:rPr>
-                <w:rFonts w:cs="Arial"/>
-                <w:szCs w:val="24"/>
-                <w:lang w:val="fr-CM"/>
-              </w:rPr>
-              <w:t>View</w:t>
-            </w:r>
-            <w:proofErr w:type="spellEnd"/>
+              <w:t>Development View</w:t>
+            </w:r>
           </w:p>
         </w:tc>
         <w:tc>
@@ -3368,18 +4169,8 @@
                 <w:szCs w:val="24"/>
                 <w:lang w:val="fr-CM"/>
               </w:rPr>
-              <w:t xml:space="preserve">Physical </w:t>
-            </w:r>
-            <w:proofErr w:type="spellStart"/>
-            <w:r>
-              <w:rPr>
-                <w:rFonts w:cs="Arial"/>
-                <w:szCs w:val="24"/>
-                <w:lang w:val="fr-CM"/>
-              </w:rPr>
-              <w:t>View</w:t>
-            </w:r>
-            <w:proofErr w:type="spellEnd"/>
+              <w:t>Physical View</w:t>
+            </w:r>
           </w:p>
         </w:tc>
         <w:tc>
@@ -3642,6 +4433,358 @@
       </w:r>
       <w:bookmarkEnd w:id="5"/>
     </w:p>
+    <w:p>
+      <w:pPr>
+        <w:pStyle w:val="Heading2"/>
+        <w:numPr>
+          <w:ilvl w:val="0"/>
+          <w:numId w:val="30"/>
+        </w:numPr>
+      </w:pPr>
+      <w:r>
+        <w:t>Admin sequence diagram</w:t>
+      </w:r>
+    </w:p>
+    <w:p>
+      <w:pPr>
+        <w:keepNext/>
+        <w:jc w:val="center"/>
+      </w:pPr>
+      <w:r>
+        <w:rPr>
+          <w:noProof/>
+        </w:rPr>
+        <w:drawing>
+          <wp:inline distT="0" distB="0" distL="0" distR="0" wp14:anchorId="6957A997" wp14:editId="1F5BF514">
+            <wp:extent cx="5452417" cy="6086475"/>
+            <wp:effectExtent l="0" t="0" r="0" b="0"/>
+            <wp:docPr id="1343935000" name="Picture 4"/>
+            <wp:cNvGraphicFramePr>
+              <a:graphicFrameLocks xmlns:a="http://schemas.openxmlformats.org/drawingml/2006/main" noChangeAspect="1"/>
+            </wp:cNvGraphicFramePr>
+            <a:graphic xmlns:a="http://schemas.openxmlformats.org/drawingml/2006/main">
+              <a:graphicData uri="http://schemas.openxmlformats.org/drawingml/2006/picture">
+                <pic:pic xmlns:pic="http://schemas.openxmlformats.org/drawingml/2006/picture">
+                  <pic:nvPicPr>
+                    <pic:cNvPr id="1343935000" name="Picture 1343935000"/>
+                    <pic:cNvPicPr/>
+                  </pic:nvPicPr>
+                  <pic:blipFill>
+                    <a:blip r:embed="rId10">
+                      <a:extLst>
+                        <a:ext uri="{28A0092B-C50C-407E-A947-70E740481C1C}">
+                          <a14:useLocalDpi xmlns:a14="http://schemas.microsoft.com/office/drawing/2010/main" val="0"/>
+                        </a:ext>
+                      </a:extLst>
+                    </a:blip>
+                    <a:stretch>
+                      <a:fillRect/>
+                    </a:stretch>
+                  </pic:blipFill>
+                  <pic:spPr>
+                    <a:xfrm>
+                      <a:off x="0" y="0"/>
+                      <a:ext cx="5475710" cy="6112477"/>
+                    </a:xfrm>
+                    <a:prstGeom prst="rect">
+                      <a:avLst/>
+                    </a:prstGeom>
+                  </pic:spPr>
+                </pic:pic>
+              </a:graphicData>
+            </a:graphic>
+          </wp:inline>
+        </w:drawing>
+      </w:r>
+    </w:p>
+    <w:p>
+      <w:pPr>
+        <w:pStyle w:val="Caption"/>
+        <w:jc w:val="center"/>
+      </w:pPr>
+      <w:bookmarkStart w:id="6" w:name="_Toc190599734"/>
+      <w:r>
+        <w:t xml:space="preserve">Figure </w:t>
+      </w:r>
+      <w:fldSimple w:instr=" SEQ Figure \* ARABIC ">
+        <w:r>
+          <w:rPr>
+            <w:noProof/>
+          </w:rPr>
+          <w:t>1</w:t>
+        </w:r>
+      </w:fldSimple>
+      <w:r>
+        <w:t>: Admin's Sequence Diagram</w:t>
+      </w:r>
+      <w:bookmarkEnd w:id="6"/>
+    </w:p>
+    <w:p>
+      <w:pPr>
+        <w:pStyle w:val="Heading2"/>
+        <w:numPr>
+          <w:ilvl w:val="0"/>
+          <w:numId w:val="30"/>
+        </w:numPr>
+      </w:pPr>
+      <w:r>
+        <w:lastRenderedPageBreak/>
+        <w:t>Material Management</w:t>
+      </w:r>
+    </w:p>
+    <w:p>
+      <w:pPr>
+        <w:keepNext/>
+        <w:jc w:val="center"/>
+      </w:pPr>
+      <w:r>
+        <w:rPr>
+          <w:noProof/>
+        </w:rPr>
+        <w:drawing>
+          <wp:inline distT="0" distB="0" distL="0" distR="0" wp14:anchorId="0E99FE4B" wp14:editId="13F3B21C">
+            <wp:extent cx="5323760" cy="6701051"/>
+            <wp:effectExtent l="0" t="0" r="0" b="5080"/>
+            <wp:docPr id="1572831294" name="Picture 5"/>
+            <wp:cNvGraphicFramePr>
+              <a:graphicFrameLocks xmlns:a="http://schemas.openxmlformats.org/drawingml/2006/main" noChangeAspect="1"/>
+            </wp:cNvGraphicFramePr>
+            <a:graphic xmlns:a="http://schemas.openxmlformats.org/drawingml/2006/main">
+              <a:graphicData uri="http://schemas.openxmlformats.org/drawingml/2006/picture">
+                <pic:pic xmlns:pic="http://schemas.openxmlformats.org/drawingml/2006/picture">
+                  <pic:nvPicPr>
+                    <pic:cNvPr id="1572831294" name="Picture 1572831294"/>
+                    <pic:cNvPicPr/>
+                  </pic:nvPicPr>
+                  <pic:blipFill>
+                    <a:blip r:embed="rId11">
+                      <a:extLst>
+                        <a:ext uri="{28A0092B-C50C-407E-A947-70E740481C1C}">
+                          <a14:useLocalDpi xmlns:a14="http://schemas.microsoft.com/office/drawing/2010/main" val="0"/>
+                        </a:ext>
+                      </a:extLst>
+                    </a:blip>
+                    <a:stretch>
+                      <a:fillRect/>
+                    </a:stretch>
+                  </pic:blipFill>
+                  <pic:spPr>
+                    <a:xfrm>
+                      <a:off x="0" y="0"/>
+                      <a:ext cx="5325681" cy="6703469"/>
+                    </a:xfrm>
+                    <a:prstGeom prst="rect">
+                      <a:avLst/>
+                    </a:prstGeom>
+                  </pic:spPr>
+                </pic:pic>
+              </a:graphicData>
+            </a:graphic>
+          </wp:inline>
+        </w:drawing>
+      </w:r>
+    </w:p>
+    <w:p>
+      <w:pPr>
+        <w:pStyle w:val="Caption"/>
+        <w:jc w:val="center"/>
+      </w:pPr>
+      <w:bookmarkStart w:id="7" w:name="_Toc190599735"/>
+      <w:r>
+        <w:t xml:space="preserve">Figure </w:t>
+      </w:r>
+      <w:fldSimple w:instr=" SEQ Figure \* ARABIC ">
+        <w:r>
+          <w:rPr>
+            <w:noProof/>
+          </w:rPr>
+          <w:t>2</w:t>
+        </w:r>
+      </w:fldSimple>
+      <w:r>
+        <w:t>: Material Management Sequence Diagram</w:t>
+      </w:r>
+      <w:bookmarkEnd w:id="7"/>
+    </w:p>
+    <w:p>
+      <w:pPr>
+        <w:pStyle w:val="Heading2"/>
+        <w:numPr>
+          <w:ilvl w:val="0"/>
+          <w:numId w:val="30"/>
+        </w:numPr>
+      </w:pPr>
+      <w:r>
+        <w:lastRenderedPageBreak/>
+        <w:t>Cash Register Management</w:t>
+      </w:r>
+    </w:p>
+    <w:p>
+      <w:pPr>
+        <w:keepNext/>
+        <w:jc w:val="center"/>
+      </w:pPr>
+      <w:r>
+        <w:rPr>
+          <w:noProof/>
+        </w:rPr>
+        <w:drawing>
+          <wp:inline distT="0" distB="0" distL="0" distR="0" wp14:anchorId="57374A7A" wp14:editId="484975F6">
+            <wp:extent cx="4790364" cy="6723319"/>
+            <wp:effectExtent l="0" t="0" r="0" b="1905"/>
+            <wp:docPr id="2064466065" name="Picture 6"/>
+            <wp:cNvGraphicFramePr>
+              <a:graphicFrameLocks xmlns:a="http://schemas.openxmlformats.org/drawingml/2006/main" noChangeAspect="1"/>
+            </wp:cNvGraphicFramePr>
+            <a:graphic xmlns:a="http://schemas.openxmlformats.org/drawingml/2006/main">
+              <a:graphicData uri="http://schemas.openxmlformats.org/drawingml/2006/picture">
+                <pic:pic xmlns:pic="http://schemas.openxmlformats.org/drawingml/2006/picture">
+                  <pic:nvPicPr>
+                    <pic:cNvPr id="2064466065" name="Picture 2064466065"/>
+                    <pic:cNvPicPr/>
+                  </pic:nvPicPr>
+                  <pic:blipFill>
+                    <a:blip r:embed="rId12">
+                      <a:extLst>
+                        <a:ext uri="{28A0092B-C50C-407E-A947-70E740481C1C}">
+                          <a14:useLocalDpi xmlns:a14="http://schemas.microsoft.com/office/drawing/2010/main" val="0"/>
+                        </a:ext>
+                      </a:extLst>
+                    </a:blip>
+                    <a:stretch>
+                      <a:fillRect/>
+                    </a:stretch>
+                  </pic:blipFill>
+                  <pic:spPr>
+                    <a:xfrm>
+                      <a:off x="0" y="0"/>
+                      <a:ext cx="4800791" cy="6737954"/>
+                    </a:xfrm>
+                    <a:prstGeom prst="rect">
+                      <a:avLst/>
+                    </a:prstGeom>
+                  </pic:spPr>
+                </pic:pic>
+              </a:graphicData>
+            </a:graphic>
+          </wp:inline>
+        </w:drawing>
+      </w:r>
+    </w:p>
+    <w:p>
+      <w:pPr>
+        <w:pStyle w:val="Caption"/>
+        <w:jc w:val="center"/>
+      </w:pPr>
+      <w:bookmarkStart w:id="8" w:name="_Toc190599736"/>
+      <w:r>
+        <w:t xml:space="preserve">Figure </w:t>
+      </w:r>
+      <w:fldSimple w:instr=" SEQ Figure \* ARABIC ">
+        <w:r>
+          <w:rPr>
+            <w:noProof/>
+          </w:rPr>
+          <w:t>3</w:t>
+        </w:r>
+      </w:fldSimple>
+      <w:r>
+        <w:t>: Cash Register Management Sequence Diagram</w:t>
+      </w:r>
+      <w:bookmarkEnd w:id="8"/>
+    </w:p>
+    <w:p/>
+    <w:p>
+      <w:pPr>
+        <w:pStyle w:val="Heading2"/>
+        <w:numPr>
+          <w:ilvl w:val="0"/>
+          <w:numId w:val="30"/>
+        </w:numPr>
+      </w:pPr>
+      <w:r>
+        <w:lastRenderedPageBreak/>
+        <w:t>Progress Monitoring</w:t>
+      </w:r>
+    </w:p>
+    <w:p>
+      <w:pPr>
+        <w:keepNext/>
+        <w:jc w:val="center"/>
+      </w:pPr>
+      <w:r>
+        <w:rPr>
+          <w:noProof/>
+        </w:rPr>
+        <w:drawing>
+          <wp:inline distT="0" distB="0" distL="0" distR="0" wp14:anchorId="420B6BD8" wp14:editId="1505CEFC">
+            <wp:extent cx="5943600" cy="4869815"/>
+            <wp:effectExtent l="0" t="0" r="0" b="6985"/>
+            <wp:docPr id="1260648623" name="Picture 7"/>
+            <wp:cNvGraphicFramePr>
+              <a:graphicFrameLocks xmlns:a="http://schemas.openxmlformats.org/drawingml/2006/main" noChangeAspect="1"/>
+            </wp:cNvGraphicFramePr>
+            <a:graphic xmlns:a="http://schemas.openxmlformats.org/drawingml/2006/main">
+              <a:graphicData uri="http://schemas.openxmlformats.org/drawingml/2006/picture">
+                <pic:pic xmlns:pic="http://schemas.openxmlformats.org/drawingml/2006/picture">
+                  <pic:nvPicPr>
+                    <pic:cNvPr id="1260648623" name="Picture 1260648623"/>
+                    <pic:cNvPicPr/>
+                  </pic:nvPicPr>
+                  <pic:blipFill>
+                    <a:blip r:embed="rId13">
+                      <a:extLst>
+                        <a:ext uri="{28A0092B-C50C-407E-A947-70E740481C1C}">
+                          <a14:useLocalDpi xmlns:a14="http://schemas.microsoft.com/office/drawing/2010/main" val="0"/>
+                        </a:ext>
+                      </a:extLst>
+                    </a:blip>
+                    <a:stretch>
+                      <a:fillRect/>
+                    </a:stretch>
+                  </pic:blipFill>
+                  <pic:spPr>
+                    <a:xfrm>
+                      <a:off x="0" y="0"/>
+                      <a:ext cx="5943600" cy="4869815"/>
+                    </a:xfrm>
+                    <a:prstGeom prst="rect">
+                      <a:avLst/>
+                    </a:prstGeom>
+                  </pic:spPr>
+                </pic:pic>
+              </a:graphicData>
+            </a:graphic>
+          </wp:inline>
+        </w:drawing>
+      </w:r>
+    </w:p>
+    <w:p>
+      <w:pPr>
+        <w:pStyle w:val="Caption"/>
+        <w:jc w:val="center"/>
+      </w:pPr>
+      <w:bookmarkStart w:id="9" w:name="_Toc190599737"/>
+      <w:r>
+        <w:t xml:space="preserve">Figure </w:t>
+      </w:r>
+      <w:fldSimple w:instr=" SEQ Figure \* ARABIC ">
+        <w:r>
+          <w:rPr>
+            <w:noProof/>
+          </w:rPr>
+          <w:t>4</w:t>
+        </w:r>
+      </w:fldSimple>
+      <w:r>
+        <w:t xml:space="preserve">: Progress Monitoring </w:t>
+      </w:r>
+      <w:r>
+        <w:t>Sequence Diagram</w:t>
+      </w:r>
+      <w:bookmarkEnd w:id="9"/>
+    </w:p>
+    <w:p/>
     <w:p/>
     <w:p>
       <w:pPr>
@@ -3658,7 +4801,7 @@
           <w:szCs w:val="36"/>
         </w:rPr>
       </w:pPr>
-      <w:bookmarkStart w:id="6" w:name="_Toc190577897"/>
+      <w:bookmarkStart w:id="10" w:name="_Toc190577897"/>
       <w:r>
         <w:rPr>
           <w:b/>
@@ -3666,9 +4809,84 @@
           <w:sz w:val="36"/>
           <w:szCs w:val="36"/>
         </w:rPr>
+        <w:lastRenderedPageBreak/>
         <w:t>Class diagram</w:t>
       </w:r>
-      <w:bookmarkEnd w:id="6"/>
+      <w:bookmarkEnd w:id="10"/>
+    </w:p>
+    <w:p>
+      <w:pPr>
+        <w:keepNext/>
+        <w:jc w:val="center"/>
+      </w:pPr>
+      <w:r>
+        <w:rPr>
+          <w:noProof/>
+        </w:rPr>
+        <w:drawing>
+          <wp:inline distT="0" distB="0" distL="0" distR="0" wp14:anchorId="2157600D" wp14:editId="106AB93E">
+            <wp:extent cx="6488430" cy="5090615"/>
+            <wp:effectExtent l="0" t="0" r="7620" b="0"/>
+            <wp:docPr id="937117351" name="Picture 8"/>
+            <wp:cNvGraphicFramePr>
+              <a:graphicFrameLocks xmlns:a="http://schemas.openxmlformats.org/drawingml/2006/main" noChangeAspect="1"/>
+            </wp:cNvGraphicFramePr>
+            <a:graphic xmlns:a="http://schemas.openxmlformats.org/drawingml/2006/main">
+              <a:graphicData uri="http://schemas.openxmlformats.org/drawingml/2006/picture">
+                <pic:pic xmlns:pic="http://schemas.openxmlformats.org/drawingml/2006/picture">
+                  <pic:nvPicPr>
+                    <pic:cNvPr id="937117351" name="Picture 937117351"/>
+                    <pic:cNvPicPr/>
+                  </pic:nvPicPr>
+                  <pic:blipFill>
+                    <a:blip r:embed="rId14">
+                      <a:extLst>
+                        <a:ext uri="{28A0092B-C50C-407E-A947-70E740481C1C}">
+                          <a14:useLocalDpi xmlns:a14="http://schemas.microsoft.com/office/drawing/2010/main" val="0"/>
+                        </a:ext>
+                      </a:extLst>
+                    </a:blip>
+                    <a:stretch>
+                      <a:fillRect/>
+                    </a:stretch>
+                  </pic:blipFill>
+                  <pic:spPr>
+                    <a:xfrm>
+                      <a:off x="0" y="0"/>
+                      <a:ext cx="6524388" cy="5118827"/>
+                    </a:xfrm>
+                    <a:prstGeom prst="rect">
+                      <a:avLst/>
+                    </a:prstGeom>
+                  </pic:spPr>
+                </pic:pic>
+              </a:graphicData>
+            </a:graphic>
+          </wp:inline>
+        </w:drawing>
+      </w:r>
+    </w:p>
+    <w:p>
+      <w:pPr>
+        <w:pStyle w:val="Caption"/>
+        <w:jc w:val="center"/>
+      </w:pPr>
+      <w:bookmarkStart w:id="11" w:name="_Toc190599738"/>
+      <w:r>
+        <w:t xml:space="preserve">Figure </w:t>
+      </w:r>
+      <w:fldSimple w:instr=" SEQ Figure \* ARABIC ">
+        <w:r>
+          <w:rPr>
+            <w:noProof/>
+          </w:rPr>
+          <w:t>5</w:t>
+        </w:r>
+      </w:fldSimple>
+      <w:r>
+        <w:t>: Class Diagram</w:t>
+      </w:r>
+      <w:bookmarkEnd w:id="11"/>
     </w:p>
     <w:p>
       <w:pPr>
@@ -3685,7 +4903,7 @@
           <w:szCs w:val="36"/>
         </w:rPr>
       </w:pPr>
-      <w:bookmarkStart w:id="7" w:name="_Toc190577898"/>
+      <w:bookmarkStart w:id="12" w:name="_Toc190577898"/>
       <w:r>
         <w:rPr>
           <w:b/>
@@ -3693,10 +4911,368 @@
           <w:sz w:val="36"/>
           <w:szCs w:val="36"/>
         </w:rPr>
+        <w:lastRenderedPageBreak/>
         <w:t>Activity diagram</w:t>
       </w:r>
-      <w:bookmarkEnd w:id="7"/>
+      <w:bookmarkEnd w:id="12"/>
     </w:p>
+    <w:p>
+      <w:pPr>
+        <w:pStyle w:val="Heading2"/>
+        <w:numPr>
+          <w:ilvl w:val="0"/>
+          <w:numId w:val="32"/>
+        </w:numPr>
+      </w:pPr>
+      <w:r>
+        <w:t>Admin Activities</w:t>
+      </w:r>
+    </w:p>
+    <w:p>
+      <w:pPr>
+        <w:keepNext/>
+        <w:jc w:val="center"/>
+      </w:pPr>
+      <w:r>
+        <w:rPr>
+          <w:noProof/>
+        </w:rPr>
+        <w:drawing>
+          <wp:inline distT="0" distB="0" distL="0" distR="0" wp14:anchorId="615E60AE" wp14:editId="0808E28F">
+            <wp:extent cx="5124450" cy="6813437"/>
+            <wp:effectExtent l="0" t="0" r="0" b="6985"/>
+            <wp:docPr id="8627145" name="Picture 9"/>
+            <wp:cNvGraphicFramePr>
+              <a:graphicFrameLocks xmlns:a="http://schemas.openxmlformats.org/drawingml/2006/main" noChangeAspect="1"/>
+            </wp:cNvGraphicFramePr>
+            <a:graphic xmlns:a="http://schemas.openxmlformats.org/drawingml/2006/main">
+              <a:graphicData uri="http://schemas.openxmlformats.org/drawingml/2006/picture">
+                <pic:pic xmlns:pic="http://schemas.openxmlformats.org/drawingml/2006/picture">
+                  <pic:nvPicPr>
+                    <pic:cNvPr id="8627145" name="Picture 8627145"/>
+                    <pic:cNvPicPr/>
+                  </pic:nvPicPr>
+                  <pic:blipFill>
+                    <a:blip r:embed="rId15">
+                      <a:extLst>
+                        <a:ext uri="{28A0092B-C50C-407E-A947-70E740481C1C}">
+                          <a14:useLocalDpi xmlns:a14="http://schemas.microsoft.com/office/drawing/2010/main" val="0"/>
+                        </a:ext>
+                      </a:extLst>
+                    </a:blip>
+                    <a:stretch>
+                      <a:fillRect/>
+                    </a:stretch>
+                  </pic:blipFill>
+                  <pic:spPr>
+                    <a:xfrm>
+                      <a:off x="0" y="0"/>
+                      <a:ext cx="5130024" cy="6820849"/>
+                    </a:xfrm>
+                    <a:prstGeom prst="rect">
+                      <a:avLst/>
+                    </a:prstGeom>
+                  </pic:spPr>
+                </pic:pic>
+              </a:graphicData>
+            </a:graphic>
+          </wp:inline>
+        </w:drawing>
+      </w:r>
+    </w:p>
+    <w:p>
+      <w:pPr>
+        <w:pStyle w:val="Caption"/>
+        <w:jc w:val="center"/>
+      </w:pPr>
+      <w:bookmarkStart w:id="13" w:name="_Toc190599739"/>
+      <w:r>
+        <w:t xml:space="preserve">Figure </w:t>
+      </w:r>
+      <w:fldSimple w:instr=" SEQ Figure \* ARABIC ">
+        <w:r>
+          <w:rPr>
+            <w:noProof/>
+          </w:rPr>
+          <w:t>6</w:t>
+        </w:r>
+      </w:fldSimple>
+      <w:r>
+        <w:t>: Admin's Activity Diagram</w:t>
+      </w:r>
+      <w:bookmarkEnd w:id="13"/>
+    </w:p>
+    <w:p>
+      <w:pPr>
+        <w:pStyle w:val="Heading2"/>
+        <w:numPr>
+          <w:ilvl w:val="0"/>
+          <w:numId w:val="32"/>
+        </w:numPr>
+      </w:pPr>
+      <w:r>
+        <w:lastRenderedPageBreak/>
+        <w:t>Material Management</w:t>
+      </w:r>
+    </w:p>
+    <w:p>
+      <w:pPr>
+        <w:keepNext/>
+        <w:jc w:val="center"/>
+      </w:pPr>
+      <w:r>
+        <w:rPr>
+          <w:noProof/>
+        </w:rPr>
+        <w:drawing>
+          <wp:inline distT="0" distB="0" distL="0" distR="0" wp14:anchorId="391D163C" wp14:editId="62895B18">
+            <wp:extent cx="5943600" cy="5603875"/>
+            <wp:effectExtent l="0" t="0" r="0" b="0"/>
+            <wp:docPr id="1868325745" name="Picture 10"/>
+            <wp:cNvGraphicFramePr>
+              <a:graphicFrameLocks xmlns:a="http://schemas.openxmlformats.org/drawingml/2006/main" noChangeAspect="1"/>
+            </wp:cNvGraphicFramePr>
+            <a:graphic xmlns:a="http://schemas.openxmlformats.org/drawingml/2006/main">
+              <a:graphicData uri="http://schemas.openxmlformats.org/drawingml/2006/picture">
+                <pic:pic xmlns:pic="http://schemas.openxmlformats.org/drawingml/2006/picture">
+                  <pic:nvPicPr>
+                    <pic:cNvPr id="1868325745" name="Picture 1868325745"/>
+                    <pic:cNvPicPr/>
+                  </pic:nvPicPr>
+                  <pic:blipFill>
+                    <a:blip r:embed="rId16">
+                      <a:extLst>
+                        <a:ext uri="{28A0092B-C50C-407E-A947-70E740481C1C}">
+                          <a14:useLocalDpi xmlns:a14="http://schemas.microsoft.com/office/drawing/2010/main" val="0"/>
+                        </a:ext>
+                      </a:extLst>
+                    </a:blip>
+                    <a:stretch>
+                      <a:fillRect/>
+                    </a:stretch>
+                  </pic:blipFill>
+                  <pic:spPr>
+                    <a:xfrm>
+                      <a:off x="0" y="0"/>
+                      <a:ext cx="5943600" cy="5603875"/>
+                    </a:xfrm>
+                    <a:prstGeom prst="rect">
+                      <a:avLst/>
+                    </a:prstGeom>
+                  </pic:spPr>
+                </pic:pic>
+              </a:graphicData>
+            </a:graphic>
+          </wp:inline>
+        </w:drawing>
+      </w:r>
+    </w:p>
+    <w:p>
+      <w:pPr>
+        <w:pStyle w:val="Caption"/>
+        <w:jc w:val="center"/>
+      </w:pPr>
+      <w:bookmarkStart w:id="14" w:name="_Toc190599740"/>
+      <w:r>
+        <w:t xml:space="preserve">Figure </w:t>
+      </w:r>
+      <w:fldSimple w:instr=" SEQ Figure \* ARABIC ">
+        <w:r>
+          <w:rPr>
+            <w:noProof/>
+          </w:rPr>
+          <w:t>7</w:t>
+        </w:r>
+      </w:fldSimple>
+      <w:r>
+        <w:t xml:space="preserve">: Material Management </w:t>
+      </w:r>
+      <w:r>
+        <w:t>Activity Diagram</w:t>
+      </w:r>
+      <w:bookmarkEnd w:id="14"/>
+    </w:p>
+    <w:p>
+      <w:pPr>
+        <w:pStyle w:val="Heading2"/>
+        <w:numPr>
+          <w:ilvl w:val="0"/>
+          <w:numId w:val="32"/>
+        </w:numPr>
+      </w:pPr>
+      <w:r>
+        <w:lastRenderedPageBreak/>
+        <w:t>Cash Register Activities</w:t>
+      </w:r>
+    </w:p>
+    <w:p>
+      <w:pPr>
+        <w:keepNext/>
+        <w:jc w:val="center"/>
+      </w:pPr>
+      <w:r>
+        <w:rPr>
+          <w:noProof/>
+        </w:rPr>
+        <w:drawing>
+          <wp:inline distT="0" distB="0" distL="0" distR="0" wp14:anchorId="79EEE33B" wp14:editId="39C62595">
+            <wp:extent cx="5326912" cy="7442516"/>
+            <wp:effectExtent l="0" t="0" r="7620" b="6350"/>
+            <wp:docPr id="608105589" name="Picture 11"/>
+            <wp:cNvGraphicFramePr>
+              <a:graphicFrameLocks xmlns:a="http://schemas.openxmlformats.org/drawingml/2006/main" noChangeAspect="1"/>
+            </wp:cNvGraphicFramePr>
+            <a:graphic xmlns:a="http://schemas.openxmlformats.org/drawingml/2006/main">
+              <a:graphicData uri="http://schemas.openxmlformats.org/drawingml/2006/picture">
+                <pic:pic xmlns:pic="http://schemas.openxmlformats.org/drawingml/2006/picture">
+                  <pic:nvPicPr>
+                    <pic:cNvPr id="608105589" name="Picture 608105589"/>
+                    <pic:cNvPicPr/>
+                  </pic:nvPicPr>
+                  <pic:blipFill>
+                    <a:blip r:embed="rId17">
+                      <a:extLst>
+                        <a:ext uri="{28A0092B-C50C-407E-A947-70E740481C1C}">
+                          <a14:useLocalDpi xmlns:a14="http://schemas.microsoft.com/office/drawing/2010/main" val="0"/>
+                        </a:ext>
+                      </a:extLst>
+                    </a:blip>
+                    <a:stretch>
+                      <a:fillRect/>
+                    </a:stretch>
+                  </pic:blipFill>
+                  <pic:spPr>
+                    <a:xfrm>
+                      <a:off x="0" y="0"/>
+                      <a:ext cx="5330996" cy="7448223"/>
+                    </a:xfrm>
+                    <a:prstGeom prst="rect">
+                      <a:avLst/>
+                    </a:prstGeom>
+                  </pic:spPr>
+                </pic:pic>
+              </a:graphicData>
+            </a:graphic>
+          </wp:inline>
+        </w:drawing>
+      </w:r>
+    </w:p>
+    <w:p>
+      <w:pPr>
+        <w:pStyle w:val="Caption"/>
+        <w:jc w:val="center"/>
+      </w:pPr>
+      <w:bookmarkStart w:id="15" w:name="_Toc190599741"/>
+      <w:r>
+        <w:t xml:space="preserve">Figure </w:t>
+      </w:r>
+      <w:fldSimple w:instr=" SEQ Figure \* ARABIC ">
+        <w:r>
+          <w:rPr>
+            <w:noProof/>
+          </w:rPr>
+          <w:t>8</w:t>
+        </w:r>
+      </w:fldSimple>
+      <w:r>
+        <w:t xml:space="preserve">: Cash Register </w:t>
+      </w:r>
+      <w:r>
+        <w:t>Activity Diagram</w:t>
+      </w:r>
+      <w:bookmarkEnd w:id="15"/>
+    </w:p>
+    <w:p>
+      <w:pPr>
+        <w:pStyle w:val="Heading2"/>
+        <w:numPr>
+          <w:ilvl w:val="0"/>
+          <w:numId w:val="32"/>
+        </w:numPr>
+      </w:pPr>
+      <w:r>
+        <w:lastRenderedPageBreak/>
+        <w:t>Progress Monitoring</w:t>
+      </w:r>
+    </w:p>
+    <w:p>
+      <w:pPr>
+        <w:keepNext/>
+        <w:jc w:val="center"/>
+      </w:pPr>
+      <w:r>
+        <w:rPr>
+          <w:noProof/>
+        </w:rPr>
+        <w:drawing>
+          <wp:inline distT="0" distB="0" distL="0" distR="0" wp14:anchorId="71EFA375" wp14:editId="619678BB">
+            <wp:extent cx="4984648" cy="6815470"/>
+            <wp:effectExtent l="0" t="0" r="6985" b="4445"/>
+            <wp:docPr id="929580420" name="Picture 12"/>
+            <wp:cNvGraphicFramePr>
+              <a:graphicFrameLocks xmlns:a="http://schemas.openxmlformats.org/drawingml/2006/main" noChangeAspect="1"/>
+            </wp:cNvGraphicFramePr>
+            <a:graphic xmlns:a="http://schemas.openxmlformats.org/drawingml/2006/main">
+              <a:graphicData uri="http://schemas.openxmlformats.org/drawingml/2006/picture">
+                <pic:pic xmlns:pic="http://schemas.openxmlformats.org/drawingml/2006/picture">
+                  <pic:nvPicPr>
+                    <pic:cNvPr id="929580420" name="Picture 929580420"/>
+                    <pic:cNvPicPr/>
+                  </pic:nvPicPr>
+                  <pic:blipFill>
+                    <a:blip r:embed="rId18">
+                      <a:extLst>
+                        <a:ext uri="{28A0092B-C50C-407E-A947-70E740481C1C}">
+                          <a14:useLocalDpi xmlns:a14="http://schemas.microsoft.com/office/drawing/2010/main" val="0"/>
+                        </a:ext>
+                      </a:extLst>
+                    </a:blip>
+                    <a:stretch>
+                      <a:fillRect/>
+                    </a:stretch>
+                  </pic:blipFill>
+                  <pic:spPr>
+                    <a:xfrm>
+                      <a:off x="0" y="0"/>
+                      <a:ext cx="4997077" cy="6832465"/>
+                    </a:xfrm>
+                    <a:prstGeom prst="rect">
+                      <a:avLst/>
+                    </a:prstGeom>
+                  </pic:spPr>
+                </pic:pic>
+              </a:graphicData>
+            </a:graphic>
+          </wp:inline>
+        </w:drawing>
+      </w:r>
+    </w:p>
+    <w:p>
+      <w:pPr>
+        <w:pStyle w:val="Caption"/>
+        <w:jc w:val="center"/>
+      </w:pPr>
+      <w:bookmarkStart w:id="16" w:name="_Toc190599742"/>
+      <w:r>
+        <w:t xml:space="preserve">Figure </w:t>
+      </w:r>
+      <w:fldSimple w:instr=" SEQ Figure \* ARABIC ">
+        <w:r>
+          <w:rPr>
+            <w:noProof/>
+          </w:rPr>
+          <w:t>9</w:t>
+        </w:r>
+      </w:fldSimple>
+      <w:r>
+        <w:t xml:space="preserve">: Progress Monitoring </w:t>
+      </w:r>
+      <w:r>
+        <w:t>Activity Diagram</w:t>
+      </w:r>
+      <w:bookmarkEnd w:id="16"/>
+    </w:p>
+    <w:p/>
     <w:p>
       <w:pPr>
         <w:pStyle w:val="Heading1"/>
@@ -3712,7 +5288,7 @@
           <w:szCs w:val="36"/>
         </w:rPr>
       </w:pPr>
-      <w:bookmarkStart w:id="8" w:name="_Toc190577899"/>
+      <w:bookmarkStart w:id="17" w:name="_Toc190577899"/>
       <w:r>
         <w:rPr>
           <w:b/>
@@ -3720,9 +5296,10 @@
           <w:sz w:val="36"/>
           <w:szCs w:val="36"/>
         </w:rPr>
+        <w:lastRenderedPageBreak/>
         <w:t>State Machine Diagram</w:t>
       </w:r>
-      <w:bookmarkEnd w:id="8"/>
+      <w:bookmarkEnd w:id="17"/>
     </w:p>
     <w:p>
       <w:pPr>
@@ -3732,11 +5309,11 @@
           <w:numId w:val="28"/>
         </w:numPr>
       </w:pPr>
-      <w:bookmarkStart w:id="9" w:name="_Toc190577900"/>
+      <w:bookmarkStart w:id="18" w:name="_Toc190577900"/>
       <w:r>
         <w:t>The whole system life cycle</w:t>
       </w:r>
-      <w:bookmarkEnd w:id="9"/>
+      <w:bookmarkEnd w:id="18"/>
     </w:p>
     <w:p>
       <w:pPr>
@@ -3789,6 +5366,7 @@
     </w:p>
     <w:p>
       <w:pPr>
+        <w:keepNext/>
         <w:jc w:val="center"/>
       </w:pPr>
       <w:r>
@@ -3811,7 +5389,7 @@
                     <pic:cNvPicPr/>
                   </pic:nvPicPr>
                   <pic:blipFill>
-                    <a:blip r:embed="rId10">
+                    <a:blip r:embed="rId19">
                       <a:extLst>
                         <a:ext uri="{28A0092B-C50C-407E-A947-70E740481C1C}">
                           <a14:useLocalDpi xmlns:a14="http://schemas.microsoft.com/office/drawing/2010/main" val="0"/>
@@ -3840,17 +5418,39 @@
     </w:p>
     <w:p>
       <w:pPr>
+        <w:pStyle w:val="Caption"/>
+        <w:jc w:val="center"/>
+      </w:pPr>
+      <w:bookmarkStart w:id="19" w:name="_Toc190599743"/>
+      <w:r>
+        <w:t xml:space="preserve">Figure </w:t>
+      </w:r>
+      <w:fldSimple w:instr=" SEQ Figure \* ARABIC ">
+        <w:r>
+          <w:rPr>
+            <w:noProof/>
+          </w:rPr>
+          <w:t>10</w:t>
+        </w:r>
+      </w:fldSimple>
+      <w:r>
+        <w:t>: Whole System State Diagram</w:t>
+      </w:r>
+      <w:bookmarkEnd w:id="19"/>
+    </w:p>
+    <w:p>
+      <w:pPr>
         <w:pStyle w:val="Heading2"/>
         <w:numPr>
           <w:ilvl w:val="1"/>
           <w:numId w:val="28"/>
         </w:numPr>
       </w:pPr>
-      <w:bookmarkStart w:id="10" w:name="_Toc190577901"/>
+      <w:bookmarkStart w:id="20" w:name="_Toc190577901"/>
       <w:r>
         <w:t>Construction project life cycle</w:t>
       </w:r>
-      <w:bookmarkEnd w:id="10"/>
+      <w:bookmarkEnd w:id="20"/>
     </w:p>
     <w:p>
       <w:pPr>
@@ -3939,12 +5539,14 @@
     </w:p>
     <w:p>
       <w:pPr>
+        <w:keepNext/>
         <w:jc w:val="center"/>
       </w:pPr>
       <w:r>
         <w:rPr>
           <w:noProof/>
         </w:rPr>
+        <w:lastRenderedPageBreak/>
         <w:drawing>
           <wp:inline distT="0" distB="0" distL="0" distR="0" wp14:anchorId="66C6A678" wp14:editId="6FE40661">
             <wp:extent cx="5800725" cy="2800350"/>
@@ -3961,7 +5563,7 @@
                     <pic:cNvPicPr/>
                   </pic:nvPicPr>
                   <pic:blipFill>
-                    <a:blip r:embed="rId11">
+                    <a:blip r:embed="rId20">
                       <a:extLst>
                         <a:ext uri="{28A0092B-C50C-407E-A947-70E740481C1C}">
                           <a14:useLocalDpi xmlns:a14="http://schemas.microsoft.com/office/drawing/2010/main" val="0"/>
@@ -3988,6 +5590,31 @@
         </w:drawing>
       </w:r>
     </w:p>
+    <w:p>
+      <w:pPr>
+        <w:pStyle w:val="Caption"/>
+        <w:jc w:val="center"/>
+      </w:pPr>
+      <w:bookmarkStart w:id="21" w:name="_Toc190599744"/>
+      <w:r>
+        <w:t xml:space="preserve">Figure </w:t>
+      </w:r>
+      <w:fldSimple w:instr=" SEQ Figure \* ARABIC ">
+        <w:r>
+          <w:rPr>
+            <w:noProof/>
+          </w:rPr>
+          <w:t>11</w:t>
+        </w:r>
+      </w:fldSimple>
+      <w:r>
+        <w:t xml:space="preserve">: Construction Project </w:t>
+      </w:r>
+      <w:r>
+        <w:t>State Diagram</w:t>
+      </w:r>
+      <w:bookmarkEnd w:id="21"/>
+    </w:p>
     <w:p/>
     <w:p>
       <w:pPr>
@@ -3997,11 +5624,11 @@
           <w:numId w:val="28"/>
         </w:numPr>
       </w:pPr>
-      <w:bookmarkStart w:id="11" w:name="_Toc190577902"/>
+      <w:bookmarkStart w:id="22" w:name="_Toc190577902"/>
       <w:r>
         <w:t>Material request life cycle</w:t>
       </w:r>
-      <w:bookmarkEnd w:id="11"/>
+      <w:bookmarkEnd w:id="22"/>
     </w:p>
     <w:p>
       <w:pPr>
@@ -4066,6 +5693,7 @@
     </w:p>
     <w:p>
       <w:pPr>
+        <w:keepNext/>
         <w:jc w:val="center"/>
       </w:pPr>
       <w:r>
@@ -4088,7 +5716,7 @@
                     <pic:cNvPicPr/>
                   </pic:nvPicPr>
                   <pic:blipFill>
-                    <a:blip r:embed="rId12">
+                    <a:blip r:embed="rId21">
                       <a:extLst>
                         <a:ext uri="{28A0092B-C50C-407E-A947-70E740481C1C}">
                           <a14:useLocalDpi xmlns:a14="http://schemas.microsoft.com/office/drawing/2010/main" val="0"/>
@@ -4115,6 +5743,31 @@
         </w:drawing>
       </w:r>
     </w:p>
+    <w:p>
+      <w:pPr>
+        <w:pStyle w:val="Caption"/>
+        <w:jc w:val="center"/>
+      </w:pPr>
+      <w:bookmarkStart w:id="23" w:name="_Toc190599745"/>
+      <w:r>
+        <w:t xml:space="preserve">Figure </w:t>
+      </w:r>
+      <w:fldSimple w:instr=" SEQ Figure \* ARABIC ">
+        <w:r>
+          <w:rPr>
+            <w:noProof/>
+          </w:rPr>
+          <w:t>12</w:t>
+        </w:r>
+      </w:fldSimple>
+      <w:r>
+        <w:t xml:space="preserve">: Material Request </w:t>
+      </w:r>
+      <w:r>
+        <w:t>State Diagram</w:t>
+      </w:r>
+      <w:bookmarkEnd w:id="23"/>
+    </w:p>
     <w:p/>
     <w:p>
       <w:pPr>
@@ -4135,7 +5788,7 @@
           <w:szCs w:val="36"/>
         </w:rPr>
       </w:pPr>
-      <w:bookmarkStart w:id="12" w:name="_Toc190577903"/>
+      <w:bookmarkStart w:id="24" w:name="_Toc190577903"/>
       <w:r>
         <w:rPr>
           <w:b/>
@@ -4143,29 +5796,22 @@
           <w:sz w:val="36"/>
           <w:szCs w:val="36"/>
         </w:rPr>
+        <w:lastRenderedPageBreak/>
         <w:t>Conclusion</w:t>
       </w:r>
-      <w:bookmarkEnd w:id="12"/>
+      <w:bookmarkEnd w:id="24"/>
     </w:p>
     <w:p>
       <w:r>
         <w:t xml:space="preserve">This document presents the </w:t>
       </w:r>
       <w:r>
-        <w:rPr>
-          <w:b/>
-          <w:bCs/>
-        </w:rPr>
         <w:t>real-time construction monitoring and project management system</w:t>
       </w:r>
       <w:r>
         <w:t xml:space="preserve"> using the </w:t>
       </w:r>
       <w:r>
-        <w:rPr>
-          <w:b/>
-          <w:bCs/>
-        </w:rPr>
         <w:t>4+1 View Model</w:t>
       </w:r>
       <w:r>
@@ -4365,6 +6011,92 @@
     </w:lvl>
   </w:abstractNum>
   <w:abstractNum w:abstractNumId="1" w15:restartNumberingAfterBreak="0">
+    <w:nsid w:val="0A0E670A"/>
+    <w:multiLevelType w:val="hybridMultilevel"/>
+    <w:tmpl w:val="4A88B7A8"/>
+    <w:lvl w:ilvl="0" w:tplc="2C0C0017">
+      <w:start w:val="1"/>
+      <w:numFmt w:val="lowerLetter"/>
+      <w:lvlText w:val="%1)"/>
+      <w:lvlJc w:val="left"/>
+      <w:pPr>
+        <w:ind w:left="720" w:hanging="360"/>
+      </w:pPr>
+    </w:lvl>
+    <w:lvl w:ilvl="1" w:tplc="2C0C0019" w:tentative="1">
+      <w:start w:val="1"/>
+      <w:numFmt w:val="lowerLetter"/>
+      <w:lvlText w:val="%2."/>
+      <w:lvlJc w:val="left"/>
+      <w:pPr>
+        <w:ind w:left="1440" w:hanging="360"/>
+      </w:pPr>
+    </w:lvl>
+    <w:lvl w:ilvl="2" w:tplc="2C0C001B" w:tentative="1">
+      <w:start w:val="1"/>
+      <w:numFmt w:val="lowerRoman"/>
+      <w:lvlText w:val="%3."/>
+      <w:lvlJc w:val="right"/>
+      <w:pPr>
+        <w:ind w:left="2160" w:hanging="180"/>
+      </w:pPr>
+    </w:lvl>
+    <w:lvl w:ilvl="3" w:tplc="2C0C000F" w:tentative="1">
+      <w:start w:val="1"/>
+      <w:numFmt w:val="decimal"/>
+      <w:lvlText w:val="%4."/>
+      <w:lvlJc w:val="left"/>
+      <w:pPr>
+        <w:ind w:left="2880" w:hanging="360"/>
+      </w:pPr>
+    </w:lvl>
+    <w:lvl w:ilvl="4" w:tplc="2C0C0019" w:tentative="1">
+      <w:start w:val="1"/>
+      <w:numFmt w:val="lowerLetter"/>
+      <w:lvlText w:val="%5."/>
+      <w:lvlJc w:val="left"/>
+      <w:pPr>
+        <w:ind w:left="3600" w:hanging="360"/>
+      </w:pPr>
+    </w:lvl>
+    <w:lvl w:ilvl="5" w:tplc="2C0C001B" w:tentative="1">
+      <w:start w:val="1"/>
+      <w:numFmt w:val="lowerRoman"/>
+      <w:lvlText w:val="%6."/>
+      <w:lvlJc w:val="right"/>
+      <w:pPr>
+        <w:ind w:left="4320" w:hanging="180"/>
+      </w:pPr>
+    </w:lvl>
+    <w:lvl w:ilvl="6" w:tplc="2C0C000F" w:tentative="1">
+      <w:start w:val="1"/>
+      <w:numFmt w:val="decimal"/>
+      <w:lvlText w:val="%7."/>
+      <w:lvlJc w:val="left"/>
+      <w:pPr>
+        <w:ind w:left="5040" w:hanging="360"/>
+      </w:pPr>
+    </w:lvl>
+    <w:lvl w:ilvl="7" w:tplc="2C0C0019" w:tentative="1">
+      <w:start w:val="1"/>
+      <w:numFmt w:val="lowerLetter"/>
+      <w:lvlText w:val="%8."/>
+      <w:lvlJc w:val="left"/>
+      <w:pPr>
+        <w:ind w:left="5760" w:hanging="360"/>
+      </w:pPr>
+    </w:lvl>
+    <w:lvl w:ilvl="8" w:tplc="2C0C001B" w:tentative="1">
+      <w:start w:val="1"/>
+      <w:numFmt w:val="lowerRoman"/>
+      <w:lvlText w:val="%9."/>
+      <w:lvlJc w:val="right"/>
+      <w:pPr>
+        <w:ind w:left="6480" w:hanging="180"/>
+      </w:pPr>
+    </w:lvl>
+  </w:abstractNum>
+  <w:abstractNum w:abstractNumId="2" w15:restartNumberingAfterBreak="0">
     <w:nsid w:val="0DD608F4"/>
     <w:multiLevelType w:val="hybridMultilevel"/>
     <w:tmpl w:val="708AD9E8"/>
@@ -4477,7 +6209,7 @@
       </w:rPr>
     </w:lvl>
   </w:abstractNum>
-  <w:abstractNum w:abstractNumId="2" w15:restartNumberingAfterBreak="0">
+  <w:abstractNum w:abstractNumId="3" w15:restartNumberingAfterBreak="0">
     <w:nsid w:val="0FE20E73"/>
     <w:multiLevelType w:val="hybridMultilevel"/>
     <w:tmpl w:val="E9B8BBA0"/>
@@ -4590,7 +6322,7 @@
       </w:rPr>
     </w:lvl>
   </w:abstractNum>
-  <w:abstractNum w:abstractNumId="3" w15:restartNumberingAfterBreak="0">
+  <w:abstractNum w:abstractNumId="4" w15:restartNumberingAfterBreak="0">
     <w:nsid w:val="12BD0A76"/>
     <w:multiLevelType w:val="hybridMultilevel"/>
     <w:tmpl w:val="E222D04A"/>
@@ -4703,7 +6435,7 @@
       </w:rPr>
     </w:lvl>
   </w:abstractNum>
-  <w:abstractNum w:abstractNumId="4" w15:restartNumberingAfterBreak="0">
+  <w:abstractNum w:abstractNumId="5" w15:restartNumberingAfterBreak="0">
     <w:nsid w:val="13E61F4C"/>
     <w:multiLevelType w:val="hybridMultilevel"/>
     <w:tmpl w:val="B4A0EA84"/>
@@ -4816,7 +6548,7 @@
       </w:rPr>
     </w:lvl>
   </w:abstractNum>
-  <w:abstractNum w:abstractNumId="5" w15:restartNumberingAfterBreak="0">
+  <w:abstractNum w:abstractNumId="6" w15:restartNumberingAfterBreak="0">
     <w:nsid w:val="1CD67FEE"/>
     <w:multiLevelType w:val="hybridMultilevel"/>
     <w:tmpl w:val="8904E6B4"/>
@@ -4902,7 +6634,7 @@
       </w:pPr>
     </w:lvl>
   </w:abstractNum>
-  <w:abstractNum w:abstractNumId="6" w15:restartNumberingAfterBreak="0">
+  <w:abstractNum w:abstractNumId="7" w15:restartNumberingAfterBreak="0">
     <w:nsid w:val="235F3D36"/>
     <w:multiLevelType w:val="hybridMultilevel"/>
     <w:tmpl w:val="27428D1A"/>
@@ -5014,10 +6746,10 @@
       </w:rPr>
     </w:lvl>
   </w:abstractNum>
-  <w:abstractNum w:abstractNumId="7" w15:restartNumberingAfterBreak="0">
+  <w:abstractNum w:abstractNumId="8" w15:restartNumberingAfterBreak="0">
     <w:nsid w:val="28004CFC"/>
     <w:multiLevelType w:val="hybridMultilevel"/>
-    <w:tmpl w:val="DEE241EC"/>
+    <w:tmpl w:val="0C7C47E8"/>
     <w:lvl w:ilvl="0" w:tplc="2C0C000F">
       <w:start w:val="1"/>
       <w:numFmt w:val="decimal"/>
@@ -5100,7 +6832,7 @@
       </w:pPr>
     </w:lvl>
   </w:abstractNum>
-  <w:abstractNum w:abstractNumId="8" w15:restartNumberingAfterBreak="0">
+  <w:abstractNum w:abstractNumId="9" w15:restartNumberingAfterBreak="0">
     <w:nsid w:val="2A3D2C90"/>
     <w:multiLevelType w:val="hybridMultilevel"/>
     <w:tmpl w:val="B0AE98B0"/>
@@ -5212,7 +6944,7 @@
       </w:rPr>
     </w:lvl>
   </w:abstractNum>
-  <w:abstractNum w:abstractNumId="9" w15:restartNumberingAfterBreak="0">
+  <w:abstractNum w:abstractNumId="10" w15:restartNumberingAfterBreak="0">
     <w:nsid w:val="2F09392B"/>
     <w:multiLevelType w:val="hybridMultilevel"/>
     <w:tmpl w:val="0A2A3556"/>
@@ -5305,7 +7037,7 @@
       </w:pPr>
     </w:lvl>
   </w:abstractNum>
-  <w:abstractNum w:abstractNumId="10" w15:restartNumberingAfterBreak="0">
+  <w:abstractNum w:abstractNumId="11" w15:restartNumberingAfterBreak="0">
     <w:nsid w:val="30252F3E"/>
     <w:multiLevelType w:val="multilevel"/>
     <w:tmpl w:val="1FF69BC6"/>
@@ -5454,7 +7186,7 @@
       </w:rPr>
     </w:lvl>
   </w:abstractNum>
-  <w:abstractNum w:abstractNumId="11" w15:restartNumberingAfterBreak="0">
+  <w:abstractNum w:abstractNumId="12" w15:restartNumberingAfterBreak="0">
     <w:nsid w:val="30492D71"/>
     <w:multiLevelType w:val="hybridMultilevel"/>
     <w:tmpl w:val="1990EF2A"/>
@@ -5567,7 +7299,7 @@
       </w:rPr>
     </w:lvl>
   </w:abstractNum>
-  <w:abstractNum w:abstractNumId="12" w15:restartNumberingAfterBreak="0">
+  <w:abstractNum w:abstractNumId="13" w15:restartNumberingAfterBreak="0">
     <w:nsid w:val="30F029FD"/>
     <w:multiLevelType w:val="multilevel"/>
     <w:tmpl w:val="2F1A7810"/>
@@ -5684,7 +7416,7 @@
       </w:pPr>
     </w:lvl>
   </w:abstractNum>
-  <w:abstractNum w:abstractNumId="13" w15:restartNumberingAfterBreak="0">
+  <w:abstractNum w:abstractNumId="14" w15:restartNumberingAfterBreak="0">
     <w:nsid w:val="311958BA"/>
     <w:multiLevelType w:val="hybridMultilevel"/>
     <w:tmpl w:val="4BFEBA4C"/>
@@ -5797,7 +7529,7 @@
       </w:rPr>
     </w:lvl>
   </w:abstractNum>
-  <w:abstractNum w:abstractNumId="14" w15:restartNumberingAfterBreak="0">
+  <w:abstractNum w:abstractNumId="15" w15:restartNumberingAfterBreak="0">
     <w:nsid w:val="35803028"/>
     <w:multiLevelType w:val="hybridMultilevel"/>
     <w:tmpl w:val="6874930C"/>
@@ -5910,7 +7642,7 @@
       </w:rPr>
     </w:lvl>
   </w:abstractNum>
-  <w:abstractNum w:abstractNumId="15" w15:restartNumberingAfterBreak="0">
+  <w:abstractNum w:abstractNumId="16" w15:restartNumberingAfterBreak="0">
     <w:nsid w:val="44D4383D"/>
     <w:multiLevelType w:val="multilevel"/>
     <w:tmpl w:val="89761AFC"/>
@@ -6027,7 +7759,7 @@
       </w:pPr>
     </w:lvl>
   </w:abstractNum>
-  <w:abstractNum w:abstractNumId="16" w15:restartNumberingAfterBreak="0">
+  <w:abstractNum w:abstractNumId="17" w15:restartNumberingAfterBreak="0">
     <w:nsid w:val="4DD40859"/>
     <w:multiLevelType w:val="hybridMultilevel"/>
     <w:tmpl w:val="F3FE0610"/>
@@ -6116,7 +7848,93 @@
       </w:pPr>
     </w:lvl>
   </w:abstractNum>
-  <w:abstractNum w:abstractNumId="17" w15:restartNumberingAfterBreak="0">
+  <w:abstractNum w:abstractNumId="18" w15:restartNumberingAfterBreak="0">
+    <w:nsid w:val="4E6D0460"/>
+    <w:multiLevelType w:val="hybridMultilevel"/>
+    <w:tmpl w:val="896C574E"/>
+    <w:lvl w:ilvl="0" w:tplc="FFFFFFFF">
+      <w:start w:val="1"/>
+      <w:numFmt w:val="lowerLetter"/>
+      <w:lvlText w:val="%1)"/>
+      <w:lvlJc w:val="left"/>
+      <w:pPr>
+        <w:ind w:left="1080" w:hanging="360"/>
+      </w:pPr>
+    </w:lvl>
+    <w:lvl w:ilvl="1" w:tplc="FFFFFFFF" w:tentative="1">
+      <w:start w:val="1"/>
+      <w:numFmt w:val="lowerLetter"/>
+      <w:lvlText w:val="%2."/>
+      <w:lvlJc w:val="left"/>
+      <w:pPr>
+        <w:ind w:left="1800" w:hanging="360"/>
+      </w:pPr>
+    </w:lvl>
+    <w:lvl w:ilvl="2" w:tplc="FFFFFFFF" w:tentative="1">
+      <w:start w:val="1"/>
+      <w:numFmt w:val="lowerRoman"/>
+      <w:lvlText w:val="%3."/>
+      <w:lvlJc w:val="right"/>
+      <w:pPr>
+        <w:ind w:left="2520" w:hanging="180"/>
+      </w:pPr>
+    </w:lvl>
+    <w:lvl w:ilvl="3" w:tplc="FFFFFFFF" w:tentative="1">
+      <w:start w:val="1"/>
+      <w:numFmt w:val="decimal"/>
+      <w:lvlText w:val="%4."/>
+      <w:lvlJc w:val="left"/>
+      <w:pPr>
+        <w:ind w:left="3240" w:hanging="360"/>
+      </w:pPr>
+    </w:lvl>
+    <w:lvl w:ilvl="4" w:tplc="FFFFFFFF" w:tentative="1">
+      <w:start w:val="1"/>
+      <w:numFmt w:val="lowerLetter"/>
+      <w:lvlText w:val="%5."/>
+      <w:lvlJc w:val="left"/>
+      <w:pPr>
+        <w:ind w:left="3960" w:hanging="360"/>
+      </w:pPr>
+    </w:lvl>
+    <w:lvl w:ilvl="5" w:tplc="FFFFFFFF" w:tentative="1">
+      <w:start w:val="1"/>
+      <w:numFmt w:val="lowerRoman"/>
+      <w:lvlText w:val="%6."/>
+      <w:lvlJc w:val="right"/>
+      <w:pPr>
+        <w:ind w:left="4680" w:hanging="180"/>
+      </w:pPr>
+    </w:lvl>
+    <w:lvl w:ilvl="6" w:tplc="FFFFFFFF" w:tentative="1">
+      <w:start w:val="1"/>
+      <w:numFmt w:val="decimal"/>
+      <w:lvlText w:val="%7."/>
+      <w:lvlJc w:val="left"/>
+      <w:pPr>
+        <w:ind w:left="5400" w:hanging="360"/>
+      </w:pPr>
+    </w:lvl>
+    <w:lvl w:ilvl="7" w:tplc="FFFFFFFF" w:tentative="1">
+      <w:start w:val="1"/>
+      <w:numFmt w:val="lowerLetter"/>
+      <w:lvlText w:val="%8."/>
+      <w:lvlJc w:val="left"/>
+      <w:pPr>
+        <w:ind w:left="6120" w:hanging="360"/>
+      </w:pPr>
+    </w:lvl>
+    <w:lvl w:ilvl="8" w:tplc="FFFFFFFF" w:tentative="1">
+      <w:start w:val="1"/>
+      <w:numFmt w:val="lowerRoman"/>
+      <w:lvlText w:val="%9."/>
+      <w:lvlJc w:val="right"/>
+      <w:pPr>
+        <w:ind w:left="6840" w:hanging="180"/>
+      </w:pPr>
+    </w:lvl>
+  </w:abstractNum>
+  <w:abstractNum w:abstractNumId="19" w15:restartNumberingAfterBreak="0">
     <w:nsid w:val="4F3B3DA6"/>
     <w:multiLevelType w:val="hybridMultilevel"/>
     <w:tmpl w:val="B4C8133C"/>
@@ -6229,7 +8047,7 @@
       </w:rPr>
     </w:lvl>
   </w:abstractNum>
-  <w:abstractNum w:abstractNumId="18" w15:restartNumberingAfterBreak="0">
+  <w:abstractNum w:abstractNumId="20" w15:restartNumberingAfterBreak="0">
     <w:nsid w:val="506440D5"/>
     <w:multiLevelType w:val="hybridMultilevel"/>
     <w:tmpl w:val="B6986ED2"/>
@@ -6342,7 +8160,7 @@
       </w:rPr>
     </w:lvl>
   </w:abstractNum>
-  <w:abstractNum w:abstractNumId="19" w15:restartNumberingAfterBreak="0">
+  <w:abstractNum w:abstractNumId="21" w15:restartNumberingAfterBreak="0">
     <w:nsid w:val="528322AC"/>
     <w:multiLevelType w:val="hybridMultilevel"/>
     <w:tmpl w:val="B3AA0424"/>
@@ -6455,7 +8273,7 @@
       </w:rPr>
     </w:lvl>
   </w:abstractNum>
-  <w:abstractNum w:abstractNumId="20" w15:restartNumberingAfterBreak="0">
+  <w:abstractNum w:abstractNumId="22" w15:restartNumberingAfterBreak="0">
     <w:nsid w:val="54116964"/>
     <w:multiLevelType w:val="hybridMultilevel"/>
     <w:tmpl w:val="03ECF230"/>
@@ -6568,7 +8386,7 @@
       </w:rPr>
     </w:lvl>
   </w:abstractNum>
-  <w:abstractNum w:abstractNumId="21" w15:restartNumberingAfterBreak="0">
+  <w:abstractNum w:abstractNumId="23" w15:restartNumberingAfterBreak="0">
     <w:nsid w:val="54F8747D"/>
     <w:multiLevelType w:val="hybridMultilevel"/>
     <w:tmpl w:val="838AEF1C"/>
@@ -6681,7 +8499,7 @@
       </w:rPr>
     </w:lvl>
   </w:abstractNum>
-  <w:abstractNum w:abstractNumId="22" w15:restartNumberingAfterBreak="0">
+  <w:abstractNum w:abstractNumId="24" w15:restartNumberingAfterBreak="0">
     <w:nsid w:val="58B67BB9"/>
     <w:multiLevelType w:val="hybridMultilevel"/>
     <w:tmpl w:val="6B6ED906"/>
@@ -6794,7 +8612,7 @@
       </w:rPr>
     </w:lvl>
   </w:abstractNum>
-  <w:abstractNum w:abstractNumId="23" w15:restartNumberingAfterBreak="0">
+  <w:abstractNum w:abstractNumId="25" w15:restartNumberingAfterBreak="0">
     <w:nsid w:val="657033DB"/>
     <w:multiLevelType w:val="hybridMultilevel"/>
     <w:tmpl w:val="352C224A"/>
@@ -6907,7 +8725,7 @@
       </w:rPr>
     </w:lvl>
   </w:abstractNum>
-  <w:abstractNum w:abstractNumId="24" w15:restartNumberingAfterBreak="0">
+  <w:abstractNum w:abstractNumId="26" w15:restartNumberingAfterBreak="0">
     <w:nsid w:val="658728EA"/>
     <w:multiLevelType w:val="hybridMultilevel"/>
     <w:tmpl w:val="DEBA2258"/>
@@ -6993,7 +8811,7 @@
       </w:pPr>
     </w:lvl>
   </w:abstractNum>
-  <w:abstractNum w:abstractNumId="25" w15:restartNumberingAfterBreak="0">
+  <w:abstractNum w:abstractNumId="27" w15:restartNumberingAfterBreak="0">
     <w:nsid w:val="67E61D34"/>
     <w:multiLevelType w:val="hybridMultilevel"/>
     <w:tmpl w:val="0E705D3E"/>
@@ -7086,7 +8904,93 @@
       </w:pPr>
     </w:lvl>
   </w:abstractNum>
-  <w:abstractNum w:abstractNumId="26" w15:restartNumberingAfterBreak="0">
+  <w:abstractNum w:abstractNumId="28" w15:restartNumberingAfterBreak="0">
+    <w:nsid w:val="6DCB50F0"/>
+    <w:multiLevelType w:val="hybridMultilevel"/>
+    <w:tmpl w:val="E5E2C192"/>
+    <w:lvl w:ilvl="0" w:tplc="2C0C0017">
+      <w:start w:val="1"/>
+      <w:numFmt w:val="lowerLetter"/>
+      <w:lvlText w:val="%1)"/>
+      <w:lvlJc w:val="left"/>
+      <w:pPr>
+        <w:ind w:left="1080" w:hanging="360"/>
+      </w:pPr>
+    </w:lvl>
+    <w:lvl w:ilvl="1" w:tplc="2C0C0019" w:tentative="1">
+      <w:start w:val="1"/>
+      <w:numFmt w:val="lowerLetter"/>
+      <w:lvlText w:val="%2."/>
+      <w:lvlJc w:val="left"/>
+      <w:pPr>
+        <w:ind w:left="1800" w:hanging="360"/>
+      </w:pPr>
+    </w:lvl>
+    <w:lvl w:ilvl="2" w:tplc="2C0C001B" w:tentative="1">
+      <w:start w:val="1"/>
+      <w:numFmt w:val="lowerRoman"/>
+      <w:lvlText w:val="%3."/>
+      <w:lvlJc w:val="right"/>
+      <w:pPr>
+        <w:ind w:left="2520" w:hanging="180"/>
+      </w:pPr>
+    </w:lvl>
+    <w:lvl w:ilvl="3" w:tplc="2C0C000F" w:tentative="1">
+      <w:start w:val="1"/>
+      <w:numFmt w:val="decimal"/>
+      <w:lvlText w:val="%4."/>
+      <w:lvlJc w:val="left"/>
+      <w:pPr>
+        <w:ind w:left="3240" w:hanging="360"/>
+      </w:pPr>
+    </w:lvl>
+    <w:lvl w:ilvl="4" w:tplc="2C0C0019" w:tentative="1">
+      <w:start w:val="1"/>
+      <w:numFmt w:val="lowerLetter"/>
+      <w:lvlText w:val="%5."/>
+      <w:lvlJc w:val="left"/>
+      <w:pPr>
+        <w:ind w:left="3960" w:hanging="360"/>
+      </w:pPr>
+    </w:lvl>
+    <w:lvl w:ilvl="5" w:tplc="2C0C001B" w:tentative="1">
+      <w:start w:val="1"/>
+      <w:numFmt w:val="lowerRoman"/>
+      <w:lvlText w:val="%6."/>
+      <w:lvlJc w:val="right"/>
+      <w:pPr>
+        <w:ind w:left="4680" w:hanging="180"/>
+      </w:pPr>
+    </w:lvl>
+    <w:lvl w:ilvl="6" w:tplc="2C0C000F" w:tentative="1">
+      <w:start w:val="1"/>
+      <w:numFmt w:val="decimal"/>
+      <w:lvlText w:val="%7."/>
+      <w:lvlJc w:val="left"/>
+      <w:pPr>
+        <w:ind w:left="5400" w:hanging="360"/>
+      </w:pPr>
+    </w:lvl>
+    <w:lvl w:ilvl="7" w:tplc="2C0C0019" w:tentative="1">
+      <w:start w:val="1"/>
+      <w:numFmt w:val="lowerLetter"/>
+      <w:lvlText w:val="%8."/>
+      <w:lvlJc w:val="left"/>
+      <w:pPr>
+        <w:ind w:left="6120" w:hanging="360"/>
+      </w:pPr>
+    </w:lvl>
+    <w:lvl w:ilvl="8" w:tplc="2C0C001B" w:tentative="1">
+      <w:start w:val="1"/>
+      <w:numFmt w:val="lowerRoman"/>
+      <w:lvlText w:val="%9."/>
+      <w:lvlJc w:val="right"/>
+      <w:pPr>
+        <w:ind w:left="6840" w:hanging="180"/>
+      </w:pPr>
+    </w:lvl>
+  </w:abstractNum>
+  <w:abstractNum w:abstractNumId="29" w15:restartNumberingAfterBreak="0">
     <w:nsid w:val="70E56035"/>
     <w:multiLevelType w:val="hybridMultilevel"/>
     <w:tmpl w:val="33E6587C"/>
@@ -7199,7 +9103,7 @@
       </w:rPr>
     </w:lvl>
   </w:abstractNum>
-  <w:abstractNum w:abstractNumId="27" w15:restartNumberingAfterBreak="0">
+  <w:abstractNum w:abstractNumId="30" w15:restartNumberingAfterBreak="0">
     <w:nsid w:val="75EC20E3"/>
     <w:multiLevelType w:val="hybridMultilevel"/>
     <w:tmpl w:val="D234C9E6"/>
@@ -7312,7 +9216,7 @@
       </w:rPr>
     </w:lvl>
   </w:abstractNum>
-  <w:abstractNum w:abstractNumId="28" w15:restartNumberingAfterBreak="0">
+  <w:abstractNum w:abstractNumId="31" w15:restartNumberingAfterBreak="0">
     <w:nsid w:val="7B3044D9"/>
     <w:multiLevelType w:val="hybridMultilevel"/>
     <w:tmpl w:val="E1DA23C2"/>
@@ -7426,91 +9330,100 @@
     </w:lvl>
   </w:abstractNum>
   <w:num w:numId="1" w16cid:durableId="125975987">
+    <w:abstractNumId w:val="5"/>
+  </w:num>
+  <w:num w:numId="2" w16cid:durableId="1514147245">
+    <w:abstractNumId w:val="11"/>
+  </w:num>
+  <w:num w:numId="3" w16cid:durableId="21325408">
+    <w:abstractNumId w:val="13"/>
+  </w:num>
+  <w:num w:numId="4" w16cid:durableId="1979262907">
+    <w:abstractNumId w:val="16"/>
+  </w:num>
+  <w:num w:numId="5" w16cid:durableId="1425498518">
+    <w:abstractNumId w:val="29"/>
+  </w:num>
+  <w:num w:numId="6" w16cid:durableId="406028017">
+    <w:abstractNumId w:val="10"/>
+  </w:num>
+  <w:num w:numId="7" w16cid:durableId="738291522">
+    <w:abstractNumId w:val="3"/>
+  </w:num>
+  <w:num w:numId="8" w16cid:durableId="1213421280">
+    <w:abstractNumId w:val="23"/>
+  </w:num>
+  <w:num w:numId="9" w16cid:durableId="1144931830">
+    <w:abstractNumId w:val="19"/>
+  </w:num>
+  <w:num w:numId="10" w16cid:durableId="1801801859">
+    <w:abstractNumId w:val="30"/>
+  </w:num>
+  <w:num w:numId="11" w16cid:durableId="1826047248">
+    <w:abstractNumId w:val="22"/>
+  </w:num>
+  <w:num w:numId="12" w16cid:durableId="339045224">
+    <w:abstractNumId w:val="15"/>
+  </w:num>
+  <w:num w:numId="13" w16cid:durableId="70659289">
+    <w:abstractNumId w:val="20"/>
+  </w:num>
+  <w:num w:numId="14" w16cid:durableId="682434029">
+    <w:abstractNumId w:val="14"/>
+  </w:num>
+  <w:num w:numId="15" w16cid:durableId="913662379">
+    <w:abstractNumId w:val="27"/>
+  </w:num>
+  <w:num w:numId="16" w16cid:durableId="555362916">
+    <w:abstractNumId w:val="31"/>
+  </w:num>
+  <w:num w:numId="17" w16cid:durableId="923801620">
+    <w:abstractNumId w:val="7"/>
+  </w:num>
+  <w:num w:numId="18" w16cid:durableId="1770852941">
+    <w:abstractNumId w:val="9"/>
+  </w:num>
+  <w:num w:numId="19" w16cid:durableId="1574974883">
+    <w:abstractNumId w:val="25"/>
+  </w:num>
+  <w:num w:numId="20" w16cid:durableId="682365836">
     <w:abstractNumId w:val="4"/>
   </w:num>
-  <w:num w:numId="2" w16cid:durableId="1514147245">
-    <w:abstractNumId w:val="10"/>
-  </w:num>
-  <w:num w:numId="3" w16cid:durableId="21325408">
-    <w:abstractNumId w:val="12"/>
-  </w:num>
-  <w:num w:numId="4" w16cid:durableId="1979262907">
-    <w:abstractNumId w:val="15"/>
-  </w:num>
-  <w:num w:numId="5" w16cid:durableId="1425498518">
-    <w:abstractNumId w:val="26"/>
-  </w:num>
-  <w:num w:numId="6" w16cid:durableId="406028017">
-    <w:abstractNumId w:val="9"/>
-  </w:num>
-  <w:num w:numId="7" w16cid:durableId="738291522">
-    <w:abstractNumId w:val="2"/>
-  </w:num>
-  <w:num w:numId="8" w16cid:durableId="1213421280">
+  <w:num w:numId="21" w16cid:durableId="50887577">
     <w:abstractNumId w:val="21"/>
   </w:num>
-  <w:num w:numId="9" w16cid:durableId="1144931830">
-    <w:abstractNumId w:val="17"/>
-  </w:num>
-  <w:num w:numId="10" w16cid:durableId="1801801859">
-    <w:abstractNumId w:val="27"/>
-  </w:num>
-  <w:num w:numId="11" w16cid:durableId="1826047248">
-    <w:abstractNumId w:val="20"/>
-  </w:num>
-  <w:num w:numId="12" w16cid:durableId="339045224">
-    <w:abstractNumId w:val="14"/>
-  </w:num>
-  <w:num w:numId="13" w16cid:durableId="70659289">
-    <w:abstractNumId w:val="18"/>
-  </w:num>
-  <w:num w:numId="14" w16cid:durableId="682434029">
-    <w:abstractNumId w:val="13"/>
-  </w:num>
-  <w:num w:numId="15" w16cid:durableId="913662379">
-    <w:abstractNumId w:val="25"/>
-  </w:num>
-  <w:num w:numId="16" w16cid:durableId="555362916">
-    <w:abstractNumId w:val="28"/>
-  </w:num>
-  <w:num w:numId="17" w16cid:durableId="923801620">
-    <w:abstractNumId w:val="6"/>
-  </w:num>
-  <w:num w:numId="18" w16cid:durableId="1770852941">
-    <w:abstractNumId w:val="8"/>
-  </w:num>
-  <w:num w:numId="19" w16cid:durableId="1574974883">
-    <w:abstractNumId w:val="23"/>
-  </w:num>
-  <w:num w:numId="20" w16cid:durableId="682365836">
-    <w:abstractNumId w:val="3"/>
-  </w:num>
-  <w:num w:numId="21" w16cid:durableId="50887577">
-    <w:abstractNumId w:val="19"/>
-  </w:num>
   <w:num w:numId="22" w16cid:durableId="1816529581">
-    <w:abstractNumId w:val="1"/>
+    <w:abstractNumId w:val="2"/>
   </w:num>
   <w:num w:numId="23" w16cid:durableId="1286501155">
     <w:abstractNumId w:val="0"/>
   </w:num>
   <w:num w:numId="24" w16cid:durableId="997734130">
-    <w:abstractNumId w:val="16"/>
+    <w:abstractNumId w:val="17"/>
   </w:num>
   <w:num w:numId="25" w16cid:durableId="974094170">
-    <w:abstractNumId w:val="11"/>
+    <w:abstractNumId w:val="12"/>
   </w:num>
   <w:num w:numId="26" w16cid:durableId="147939985">
-    <w:abstractNumId w:val="7"/>
+    <w:abstractNumId w:val="8"/>
   </w:num>
   <w:num w:numId="27" w16cid:durableId="1542790031">
+    <w:abstractNumId w:val="26"/>
+  </w:num>
+  <w:num w:numId="28" w16cid:durableId="473179816">
+    <w:abstractNumId w:val="6"/>
+  </w:num>
+  <w:num w:numId="29" w16cid:durableId="665548403">
     <w:abstractNumId w:val="24"/>
   </w:num>
-  <w:num w:numId="28" w16cid:durableId="473179816">
-    <w:abstractNumId w:val="5"/>
+  <w:num w:numId="30" w16cid:durableId="145096946">
+    <w:abstractNumId w:val="28"/>
   </w:num>
-  <w:num w:numId="29" w16cid:durableId="665548403">
-    <w:abstractNumId w:val="22"/>
+  <w:num w:numId="31" w16cid:durableId="390422649">
+    <w:abstractNumId w:val="18"/>
+  </w:num>
+  <w:num w:numId="32" w16cid:durableId="1620334791">
+    <w:abstractNumId w:val="1"/>
   </w:num>
 </w:numbering>
 </file>
@@ -8051,6 +9964,7 @@
   <w:style w:type="character" w:default="1" w:styleId="DefaultParagraphFont">
     <w:name w:val="Default Paragraph Font"/>
     <w:uiPriority w:val="1"/>
+    <w:semiHidden/>
     <w:unhideWhenUsed/>
   </w:style>
   <w:style w:type="table" w:default="1" w:styleId="TableNormal">
@@ -8446,6 +10360,17 @@
       </w:tcPr>
     </w:tblStylePr>
   </w:style>
+  <w:style w:type="paragraph" w:styleId="TableofFigures">
+    <w:name w:val="table of figures"/>
+    <w:basedOn w:val="Normal"/>
+    <w:next w:val="Normal"/>
+    <w:uiPriority w:val="99"/>
+    <w:unhideWhenUsed/>
+    <w:rsid w:val="00632D93"/>
+    <w:pPr>
+      <w:spacing w:after="0"/>
+    </w:pPr>
+  </w:style>
 </w:styles>
 </file>
 

</xml_diff>